<commit_message>
Add document for HTTP
</commit_message>
<xml_diff>
--- a/doc/Nginx HTTP Framework.docx
+++ b/doc/Nginx HTTP Framework.docx
@@ -594,6 +594,3192 @@
         <w:pStyle w:val="Heading1"/>
       </w:pPr>
       <w:r>
+        <w:t>Request</w:t>
+      </w:r>
+    </w:p>
+    <w:p>
+      <w:pPr>
+        <w:pStyle w:val="BodyTextFirstIndent"/>
+        <w:ind w:firstLine="420"/>
+      </w:pPr>
+      <w:r>
+        <w:t>Request</w:t>
+      </w:r>
+      <w:r>
+        <w:rPr>
+          <w:rFonts w:hint="eastAsia"/>
+        </w:rPr>
+        <w:t>代表一个</w:t>
+      </w:r>
+      <w:r>
+        <w:rPr>
+          <w:rFonts w:hint="eastAsia"/>
+        </w:rPr>
+        <w:t>HTTP</w:t>
+      </w:r>
+      <w:r>
+        <w:rPr>
+          <w:rFonts w:hint="eastAsia"/>
+        </w:rPr>
+        <w:t>请求。</w:t>
+      </w:r>
+    </w:p>
+    <w:p>
+      <w:pPr>
+        <w:pStyle w:val="BodyTextFirstIndent"/>
+        <w:ind w:firstLine="420"/>
+      </w:pPr>
+      <w:r>
+        <w:rPr>
+          <w:rFonts w:hint="eastAsia"/>
+          <w:noProof/>
+        </w:rPr>
+        <w:drawing>
+          <wp:anchor distT="0" distB="0" distL="114300" distR="114300" simplePos="0" relativeHeight="251660288" behindDoc="0" locked="0" layoutInCell="1" allowOverlap="1">
+            <wp:simplePos x="0" y="0"/>
+            <wp:positionH relativeFrom="column">
+              <wp:posOffset>285750</wp:posOffset>
+            </wp:positionH>
+            <wp:positionV relativeFrom="paragraph">
+              <wp:posOffset>7077075</wp:posOffset>
+            </wp:positionV>
+            <wp:extent cx="8077200" cy="5610225"/>
+            <wp:effectExtent l="19050" t="0" r="0" b="0"/>
+            <wp:wrapTopAndBottom/>
+            <wp:docPr id="3" name="Picture 2" descr="http_request.png"/>
+            <wp:cNvGraphicFramePr>
+              <a:graphicFrameLocks xmlns:a="http://schemas.openxmlformats.org/drawingml/2006/main" noChangeAspect="1"/>
+            </wp:cNvGraphicFramePr>
+            <a:graphic xmlns:a="http://schemas.openxmlformats.org/drawingml/2006/main">
+              <a:graphicData uri="http://schemas.openxmlformats.org/drawingml/2006/picture">
+                <pic:pic xmlns:pic="http://schemas.openxmlformats.org/drawingml/2006/picture">
+                  <pic:nvPicPr>
+                    <pic:cNvPr id="0" name="http_request.png"/>
+                    <pic:cNvPicPr/>
+                  </pic:nvPicPr>
+                  <pic:blipFill>
+                    <a:blip r:embed="rId7" cstate="print"/>
+                    <a:stretch>
+                      <a:fillRect/>
+                    </a:stretch>
+                  </pic:blipFill>
+                  <pic:spPr>
+                    <a:xfrm>
+                      <a:off x="0" y="0"/>
+                      <a:ext cx="8077200" cy="5610225"/>
+                    </a:xfrm>
+                    <a:prstGeom prst="rect">
+                      <a:avLst/>
+                    </a:prstGeom>
+                  </pic:spPr>
+                </pic:pic>
+              </a:graphicData>
+            </a:graphic>
+          </wp:anchor>
+        </w:drawing>
+      </w:r>
+    </w:p>
+    <w:p/>
+    <w:p>
+      <w:pPr>
+        <w:pStyle w:val="Heading1"/>
+      </w:pPr>
+      <w:r>
+        <w:rPr>
+          <w:rFonts w:hint="eastAsia"/>
+        </w:rPr>
+        <w:t>Phase Handler</w:t>
+      </w:r>
+    </w:p>
+    <w:p>
+      <w:pPr>
+        <w:pStyle w:val="BodyTextFirstIndent"/>
+        <w:ind w:firstLine="420"/>
+      </w:pPr>
+      <w:r>
+        <w:rPr>
+          <w:rFonts w:hint="eastAsia"/>
+        </w:rPr>
+        <w:t>Nginx</w:t>
+      </w:r>
+      <w:r>
+        <w:rPr>
+          <w:rFonts w:hint="eastAsia"/>
+        </w:rPr>
+        <w:t>对</w:t>
+      </w:r>
+      <w:r>
+        <w:rPr>
+          <w:rFonts w:hint="eastAsia"/>
+        </w:rPr>
+        <w:t>Request</w:t>
+      </w:r>
+      <w:r>
+        <w:rPr>
+          <w:rFonts w:hint="eastAsia"/>
+        </w:rPr>
+        <w:t>的处理划分为</w:t>
+      </w:r>
+      <w:r>
+        <w:rPr>
+          <w:rFonts w:hint="eastAsia"/>
+        </w:rPr>
+        <w:t>11</w:t>
+      </w:r>
+      <w:r>
+        <w:rPr>
+          <w:rFonts w:hint="eastAsia"/>
+        </w:rPr>
+        <w:t>个阶段</w:t>
+      </w:r>
+      <w:r>
+        <w:rPr>
+          <w:rFonts w:hint="eastAsia"/>
+        </w:rPr>
+        <w:t>(Phase)</w:t>
+      </w:r>
+      <w:r>
+        <w:rPr>
+          <w:rFonts w:hint="eastAsia"/>
+        </w:rPr>
+        <w:t>，各个</w:t>
+      </w:r>
+      <w:r>
+        <w:rPr>
+          <w:rFonts w:hint="eastAsia"/>
+        </w:rPr>
+        <w:t>HTTP</w:t>
+      </w:r>
+      <w:r>
+        <w:rPr>
+          <w:rFonts w:hint="eastAsia"/>
+        </w:rPr>
+        <w:t>模块向各阶段注册回调函数来实现模块功能。</w:t>
+      </w:r>
+    </w:p>
+    <w:p>
+      <w:pPr>
+        <w:pStyle w:val="BodyTextFirstIndent"/>
+        <w:numPr>
+          <w:ilvl w:val="0"/>
+          <w:numId w:val="9"/>
+        </w:numPr>
+        <w:ind w:firstLineChars="0"/>
+      </w:pPr>
+      <w:r>
+        <w:rPr>
+          <w:rFonts w:hint="eastAsia"/>
+        </w:rPr>
+        <w:t>POST_READ</w:t>
+      </w:r>
+    </w:p>
+    <w:p>
+      <w:pPr>
+        <w:pStyle w:val="BodyTextFirstIndent"/>
+        <w:ind w:left="1140" w:firstLineChars="0" w:firstLine="0"/>
+      </w:pPr>
+      <w:r>
+        <w:rPr>
+          <w:rFonts w:hint="eastAsia"/>
+        </w:rPr>
+        <w:t>读取</w:t>
+      </w:r>
+      <w:r>
+        <w:rPr>
+          <w:rFonts w:hint="eastAsia"/>
+        </w:rPr>
+        <w:t>Request body</w:t>
+      </w:r>
+      <w:r>
+        <w:rPr>
+          <w:rFonts w:hint="eastAsia"/>
+        </w:rPr>
+        <w:t>数据。</w:t>
+      </w:r>
+    </w:p>
+    <w:p>
+      <w:pPr>
+        <w:pStyle w:val="BodyTextFirstIndent"/>
+        <w:numPr>
+          <w:ilvl w:val="0"/>
+          <w:numId w:val="9"/>
+        </w:numPr>
+        <w:ind w:firstLineChars="0"/>
+      </w:pPr>
+      <w:r>
+        <w:rPr>
+          <w:rFonts w:hint="eastAsia"/>
+        </w:rPr>
+        <w:t>SERVER_REWRITE</w:t>
+      </w:r>
+    </w:p>
+    <w:p>
+      <w:pPr>
+        <w:pStyle w:val="BodyTextFirstIndent"/>
+        <w:ind w:left="1140" w:firstLineChars="0" w:firstLine="0"/>
+      </w:pPr>
+      <w:r>
+        <w:rPr>
+          <w:rFonts w:hint="eastAsia"/>
+        </w:rPr>
+        <w:t>Server</w:t>
+      </w:r>
+      <w:r>
+        <w:rPr>
+          <w:rFonts w:hint="eastAsia"/>
+        </w:rPr>
+        <w:t>请求地址重写。</w:t>
+      </w:r>
+    </w:p>
+    <w:p>
+      <w:pPr>
+        <w:pStyle w:val="BodyTextFirstIndent"/>
+        <w:numPr>
+          <w:ilvl w:val="0"/>
+          <w:numId w:val="9"/>
+        </w:numPr>
+        <w:ind w:firstLineChars="0"/>
+      </w:pPr>
+      <w:r>
+        <w:rPr>
+          <w:rFonts w:hint="eastAsia"/>
+        </w:rPr>
+        <w:t>FIND_CONFIG</w:t>
+      </w:r>
+    </w:p>
+    <w:p>
+      <w:pPr>
+        <w:pStyle w:val="BodyTextFirstIndent"/>
+        <w:ind w:left="1140" w:firstLineChars="0" w:firstLine="0"/>
+      </w:pPr>
+      <w:r>
+        <w:rPr>
+          <w:rFonts w:hint="eastAsia"/>
+        </w:rPr>
+        <w:t>Server</w:t>
+      </w:r>
+      <w:r>
+        <w:rPr>
+          <w:rFonts w:hint="eastAsia"/>
+        </w:rPr>
+        <w:t>已经在处理</w:t>
+      </w:r>
+      <w:r>
+        <w:rPr>
+          <w:rFonts w:hint="eastAsia"/>
+        </w:rPr>
+        <w:t>Request Header</w:t>
+      </w:r>
+      <w:r>
+        <w:rPr>
+          <w:rFonts w:hint="eastAsia"/>
+        </w:rPr>
+        <w:t>时找到，现在从</w:t>
+      </w:r>
+      <w:r>
+        <w:rPr>
+          <w:rFonts w:hint="eastAsia"/>
+        </w:rPr>
+        <w:t>Server</w:t>
+      </w:r>
+      <w:r>
+        <w:rPr>
+          <w:rFonts w:hint="eastAsia"/>
+        </w:rPr>
+        <w:t>中查找</w:t>
+      </w:r>
+      <w:r>
+        <w:rPr>
+          <w:rFonts w:hint="eastAsia"/>
+        </w:rPr>
+        <w:t>Location</w:t>
+      </w:r>
+      <w:r>
+        <w:rPr>
+          <w:rFonts w:hint="eastAsia"/>
+        </w:rPr>
+        <w:t>。</w:t>
+      </w:r>
+    </w:p>
+    <w:p>
+      <w:pPr>
+        <w:pStyle w:val="BodyTextFirstIndent"/>
+        <w:numPr>
+          <w:ilvl w:val="0"/>
+          <w:numId w:val="9"/>
+        </w:numPr>
+        <w:ind w:firstLineChars="0"/>
+      </w:pPr>
+      <w:r>
+        <w:rPr>
+          <w:rFonts w:hint="eastAsia"/>
+        </w:rPr>
+        <w:t>REWRITE</w:t>
+      </w:r>
+    </w:p>
+    <w:p>
+      <w:pPr>
+        <w:pStyle w:val="BodyTextFirstIndent"/>
+        <w:ind w:left="1140" w:firstLineChars="0" w:firstLine="0"/>
+      </w:pPr>
+      <w:r>
+        <w:rPr>
+          <w:rFonts w:hint="eastAsia"/>
+        </w:rPr>
+        <w:t>Location</w:t>
+      </w:r>
+      <w:r>
+        <w:rPr>
+          <w:rFonts w:hint="eastAsia"/>
+        </w:rPr>
+        <w:t>请求地址重写。</w:t>
+      </w:r>
+    </w:p>
+    <w:p>
+      <w:pPr>
+        <w:pStyle w:val="BodyTextFirstIndent"/>
+        <w:numPr>
+          <w:ilvl w:val="0"/>
+          <w:numId w:val="9"/>
+        </w:numPr>
+        <w:ind w:firstLineChars="0"/>
+      </w:pPr>
+      <w:r>
+        <w:rPr>
+          <w:rFonts w:hint="eastAsia"/>
+        </w:rPr>
+        <w:t>POST_REWRITE</w:t>
+      </w:r>
+    </w:p>
+    <w:p>
+      <w:pPr>
+        <w:pStyle w:val="BodyTextFirstIndent"/>
+        <w:ind w:left="1140" w:firstLineChars="0" w:firstLine="0"/>
+      </w:pPr>
+      <w:r>
+        <w:rPr>
+          <w:rFonts w:hint="eastAsia"/>
+        </w:rPr>
+        <w:t>请求地址重写后。</w:t>
+      </w:r>
+    </w:p>
+    <w:p>
+      <w:pPr>
+        <w:pStyle w:val="BodyTextFirstIndent"/>
+        <w:numPr>
+          <w:ilvl w:val="0"/>
+          <w:numId w:val="9"/>
+        </w:numPr>
+        <w:ind w:firstLineChars="0"/>
+      </w:pPr>
+      <w:r>
+        <w:rPr>
+          <w:rFonts w:hint="eastAsia"/>
+        </w:rPr>
+        <w:t>PREACCESS</w:t>
+      </w:r>
+    </w:p>
+    <w:p>
+      <w:pPr>
+        <w:pStyle w:val="BodyTextFirstIndent"/>
+        <w:ind w:left="1140" w:firstLineChars="0" w:firstLine="0"/>
+      </w:pPr>
+      <w:r>
+        <w:rPr>
+          <w:rFonts w:hint="eastAsia"/>
+        </w:rPr>
+        <w:t>预权限检查。</w:t>
+      </w:r>
+    </w:p>
+    <w:p>
+      <w:pPr>
+        <w:pStyle w:val="BodyTextFirstIndent"/>
+        <w:numPr>
+          <w:ilvl w:val="0"/>
+          <w:numId w:val="9"/>
+        </w:numPr>
+        <w:ind w:firstLineChars="0"/>
+      </w:pPr>
+      <w:r>
+        <w:rPr>
+          <w:rFonts w:hint="eastAsia"/>
+        </w:rPr>
+        <w:t>ACCESS</w:t>
+      </w:r>
+    </w:p>
+    <w:p>
+      <w:pPr>
+        <w:pStyle w:val="BodyTextFirstIndent"/>
+        <w:ind w:left="1140" w:firstLineChars="0" w:firstLine="0"/>
+      </w:pPr>
+      <w:r>
+        <w:rPr>
+          <w:rFonts w:hint="eastAsia"/>
+        </w:rPr>
+        <w:t>权限检查。</w:t>
+      </w:r>
+    </w:p>
+    <w:p>
+      <w:pPr>
+        <w:pStyle w:val="BodyTextFirstIndent"/>
+        <w:numPr>
+          <w:ilvl w:val="0"/>
+          <w:numId w:val="9"/>
+        </w:numPr>
+        <w:ind w:firstLineChars="0"/>
+      </w:pPr>
+      <w:r>
+        <w:rPr>
+          <w:rFonts w:hint="eastAsia"/>
+        </w:rPr>
+        <w:t>POST_ACCESS</w:t>
+      </w:r>
+    </w:p>
+    <w:p>
+      <w:pPr>
+        <w:pStyle w:val="BodyTextFirstIndent"/>
+        <w:ind w:left="1140" w:firstLineChars="0" w:firstLine="0"/>
+      </w:pPr>
+      <w:r>
+        <w:rPr>
+          <w:rFonts w:hint="eastAsia"/>
+        </w:rPr>
+        <w:t>后权限检查。</w:t>
+      </w:r>
+    </w:p>
+    <w:p>
+      <w:pPr>
+        <w:pStyle w:val="BodyTextFirstIndent"/>
+        <w:numPr>
+          <w:ilvl w:val="0"/>
+          <w:numId w:val="9"/>
+        </w:numPr>
+        <w:ind w:firstLineChars="0"/>
+      </w:pPr>
+      <w:r>
+        <w:rPr>
+          <w:rFonts w:hint="eastAsia"/>
+        </w:rPr>
+        <w:t>TRY_FILES</w:t>
+      </w:r>
+    </w:p>
+    <w:p>
+      <w:pPr>
+        <w:pStyle w:val="BodyTextFirstIndent"/>
+        <w:ind w:left="1140" w:firstLineChars="0" w:firstLine="0"/>
+      </w:pPr>
+      <w:r>
+        <w:rPr>
+          <w:rFonts w:hint="eastAsia"/>
+        </w:rPr>
+        <w:t>TODO</w:t>
+      </w:r>
+    </w:p>
+    <w:p>
+      <w:pPr>
+        <w:pStyle w:val="BodyTextFirstIndent"/>
+        <w:numPr>
+          <w:ilvl w:val="0"/>
+          <w:numId w:val="9"/>
+        </w:numPr>
+        <w:ind w:firstLineChars="0"/>
+      </w:pPr>
+      <w:r>
+        <w:rPr>
+          <w:rFonts w:hint="eastAsia"/>
+        </w:rPr>
+        <w:t>CONTENT</w:t>
+      </w:r>
+    </w:p>
+    <w:p>
+      <w:pPr>
+        <w:pStyle w:val="BodyTextFirstIndent"/>
+        <w:ind w:left="1140" w:firstLineChars="0" w:firstLine="0"/>
+      </w:pPr>
+      <w:r>
+        <w:rPr>
+          <w:rFonts w:hint="eastAsia"/>
+        </w:rPr>
+        <w:t>响应内容产生。</w:t>
+      </w:r>
+    </w:p>
+    <w:p>
+      <w:pPr>
+        <w:pStyle w:val="BodyTextFirstIndent"/>
+        <w:numPr>
+          <w:ilvl w:val="0"/>
+          <w:numId w:val="9"/>
+        </w:numPr>
+        <w:ind w:firstLineChars="0"/>
+      </w:pPr>
+      <w:r>
+        <w:rPr>
+          <w:rFonts w:hint="eastAsia"/>
+        </w:rPr>
+        <w:t>LOG_PHASE</w:t>
+      </w:r>
+    </w:p>
+    <w:p>
+      <w:pPr>
+        <w:pStyle w:val="BodyTextFirstIndent"/>
+        <w:ind w:left="1140" w:firstLineChars="0" w:firstLine="0"/>
+      </w:pPr>
+      <w:r>
+        <w:rPr>
+          <w:rFonts w:hint="eastAsia"/>
+        </w:rPr>
+        <w:t>写日志。</w:t>
+      </w:r>
+    </w:p>
+    <w:p>
+      <w:pPr>
+        <w:pStyle w:val="Heading2"/>
+      </w:pPr>
+      <w:r>
+        <w:rPr>
+          <w:rFonts w:hint="eastAsia"/>
+          <w:noProof/>
+        </w:rPr>
+        <w:drawing>
+          <wp:anchor distT="0" distB="0" distL="114300" distR="114300" simplePos="0" relativeHeight="251662336" behindDoc="0" locked="0" layoutInCell="1" allowOverlap="1">
+            <wp:simplePos x="0" y="0"/>
+            <wp:positionH relativeFrom="column">
+              <wp:posOffset>161925</wp:posOffset>
+            </wp:positionH>
+            <wp:positionV relativeFrom="paragraph">
+              <wp:posOffset>-6009640</wp:posOffset>
+            </wp:positionV>
+            <wp:extent cx="10287000" cy="6010275"/>
+            <wp:effectExtent l="19050" t="0" r="0" b="0"/>
+            <wp:wrapTopAndBottom/>
+            <wp:docPr id="4" name="Picture 3" descr="http_phase_handler.png"/>
+            <wp:cNvGraphicFramePr>
+              <a:graphicFrameLocks xmlns:a="http://schemas.openxmlformats.org/drawingml/2006/main" noChangeAspect="1"/>
+            </wp:cNvGraphicFramePr>
+            <a:graphic xmlns:a="http://schemas.openxmlformats.org/drawingml/2006/main">
+              <a:graphicData uri="http://schemas.openxmlformats.org/drawingml/2006/picture">
+                <pic:pic xmlns:pic="http://schemas.openxmlformats.org/drawingml/2006/picture">
+                  <pic:nvPicPr>
+                    <pic:cNvPr id="0" name="http_phase_handler.png"/>
+                    <pic:cNvPicPr/>
+                  </pic:nvPicPr>
+                  <pic:blipFill>
+                    <a:blip r:embed="rId8" cstate="print"/>
+                    <a:stretch>
+                      <a:fillRect/>
+                    </a:stretch>
+                  </pic:blipFill>
+                  <pic:spPr>
+                    <a:xfrm>
+                      <a:off x="0" y="0"/>
+                      <a:ext cx="10287000" cy="6010275"/>
+                    </a:xfrm>
+                    <a:prstGeom prst="rect">
+                      <a:avLst/>
+                    </a:prstGeom>
+                  </pic:spPr>
+                </pic:pic>
+              </a:graphicData>
+            </a:graphic>
+          </wp:anchor>
+        </w:drawing>
+      </w:r>
+      <w:r>
+        <w:t>phases</w:t>
+      </w:r>
+    </w:p>
+    <w:p>
+      <w:pPr>
+        <w:pStyle w:val="BodyTextFirstIndent"/>
+        <w:ind w:left="420" w:firstLineChars="0" w:firstLine="0"/>
+      </w:pPr>
+      <w:r>
+        <w:rPr>
+          <w:rFonts w:hint="eastAsia"/>
+        </w:rPr>
+        <w:t>各个</w:t>
+      </w:r>
+      <w:r>
+        <w:rPr>
+          <w:rFonts w:hint="eastAsia"/>
+        </w:rPr>
+        <w:t>HTTP</w:t>
+      </w:r>
+      <w:r>
+        <w:rPr>
+          <w:rFonts w:hint="eastAsia"/>
+        </w:rPr>
+        <w:t>模块在</w:t>
+      </w:r>
+      <w:r>
+        <w:rPr>
+          <w:rFonts w:hint="eastAsia"/>
+        </w:rPr>
+        <w:t>postconfiguration</w:t>
+      </w:r>
+      <w:r>
+        <w:rPr>
+          <w:rFonts w:hint="eastAsia"/>
+        </w:rPr>
+        <w:t>回调函数中，将回调处理函数</w:t>
+      </w:r>
+      <w:r>
+        <w:rPr>
+          <w:rFonts w:hint="eastAsia"/>
+        </w:rPr>
+        <w:t>ngx_http_handler_pt</w:t>
+      </w:r>
+      <w:r>
+        <w:rPr>
+          <w:rFonts w:hint="eastAsia"/>
+        </w:rPr>
+        <w:t>，加入由</w:t>
+      </w:r>
+      <w:r>
+        <w:rPr>
+          <w:rFonts w:hint="eastAsia"/>
+        </w:rPr>
+        <w:t>phases</w:t>
+      </w:r>
+      <w:r>
+        <w:rPr>
+          <w:rFonts w:hint="eastAsia"/>
+        </w:rPr>
+        <w:t>域管理的二维数组中。</w:t>
+      </w:r>
+    </w:p>
+    <w:p>
+      <w:pPr>
+        <w:pStyle w:val="BodyTextFirstIndent"/>
+        <w:ind w:left="420" w:firstLineChars="0" w:firstLine="0"/>
+      </w:pPr>
+      <w:r>
+        <w:rPr>
+          <w:rFonts w:hint="eastAsia"/>
+        </w:rPr>
+        <w:t>Nginx</w:t>
+      </w:r>
+      <w:r>
+        <w:rPr>
+          <w:rFonts w:hint="eastAsia"/>
+        </w:rPr>
+        <w:t>遍历此二维数组，即可完成请求处理。为了达到更好的性能，由</w:t>
+      </w:r>
+      <w:r>
+        <w:rPr>
+          <w:rFonts w:hint="eastAsia"/>
+        </w:rPr>
+        <w:t>phase_engine</w:t>
+      </w:r>
+      <w:r>
+        <w:rPr>
+          <w:rFonts w:hint="eastAsia"/>
+        </w:rPr>
+        <w:t>重新组织了二维数组中的回调处理函数。</w:t>
+      </w:r>
+    </w:p>
+    <w:p>
+      <w:pPr>
+        <w:pStyle w:val="Heading2"/>
+      </w:pPr>
+      <w:r>
+        <w:t>phase_engine</w:t>
+      </w:r>
+    </w:p>
+    <w:p>
+      <w:pPr>
+        <w:pStyle w:val="BodyTextFirstIndent"/>
+        <w:ind w:firstLine="420"/>
+      </w:pPr>
+      <w:r>
+        <w:rPr>
+          <w:rFonts w:hint="eastAsia"/>
+        </w:rPr>
+        <w:t>遍历一维数组优于遍历二维数组。</w:t>
+      </w:r>
+    </w:p>
+    <w:p>
+      <w:pPr>
+        <w:pStyle w:val="BodyTextFirstIndent"/>
+        <w:ind w:firstLine="420"/>
+      </w:pPr>
+      <w:r>
+        <w:t>ngx_http_init_phase_handlers</w:t>
+      </w:r>
+      <w:r>
+        <w:rPr>
+          <w:rFonts w:hint="eastAsia"/>
+        </w:rPr>
+        <w:t>()</w:t>
+      </w:r>
+      <w:r>
+        <w:rPr>
+          <w:rFonts w:hint="eastAsia"/>
+        </w:rPr>
+        <w:t>将二维数组的函数，依次归并为一个数组，并用</w:t>
+      </w:r>
+      <w:r>
+        <w:rPr>
+          <w:rFonts w:hint="eastAsia"/>
+        </w:rPr>
+        <w:t>next</w:t>
+      </w:r>
+      <w:r>
+        <w:rPr>
+          <w:rFonts w:hint="eastAsia"/>
+        </w:rPr>
+        <w:t>指示出下一阶段开始的</w:t>
+      </w:r>
+      <w:r>
+        <w:rPr>
+          <w:rFonts w:hint="eastAsia"/>
+        </w:rPr>
+        <w:t>index</w:t>
+      </w:r>
+      <w:r>
+        <w:rPr>
+          <w:rFonts w:hint="eastAsia"/>
+        </w:rPr>
+        <w:t>。</w:t>
+      </w:r>
+    </w:p>
+    <w:p>
+      <w:pPr>
+        <w:pStyle w:val="BodyTextFirstIndent"/>
+        <w:ind w:firstLine="420"/>
+        <w:rPr>
+          <w:rFonts w:hint="eastAsia"/>
+        </w:rPr>
+      </w:pPr>
+      <w:r>
+        <w:rPr>
+          <w:rFonts w:hint="eastAsia"/>
+        </w:rPr>
+        <w:t>Nginx</w:t>
+      </w:r>
+      <w:r>
+        <w:rPr>
+          <w:rFonts w:hint="eastAsia"/>
+        </w:rPr>
+        <w:t>依次调用此一维数组的回调函数，当所属的阶段需中断处理，则通过</w:t>
+      </w:r>
+      <w:r>
+        <w:rPr>
+          <w:rFonts w:hint="eastAsia"/>
+        </w:rPr>
+        <w:t>next</w:t>
+      </w:r>
+      <w:r>
+        <w:rPr>
+          <w:rFonts w:hint="eastAsia"/>
+        </w:rPr>
+        <w:t>找到下一阶段的回调函数继</w:t>
+      </w:r>
+      <w:r>
+        <w:rPr>
+          <w:rFonts w:hint="eastAsia"/>
+        </w:rPr>
+        <w:t>续处理。</w:t>
+      </w:r>
+    </w:p>
+    <w:p>
+      <w:pPr>
+        <w:pStyle w:val="BodyTextFirstIndent"/>
+        <w:ind w:firstLine="420"/>
+        <w:rPr>
+          <w:rFonts w:hint="eastAsia"/>
+        </w:rPr>
+      </w:pPr>
+      <w:r>
+        <w:rPr>
+          <w:rFonts w:hint="eastAsia"/>
+        </w:rPr>
+        <w:t>ngx_http_request_t</w:t>
+      </w:r>
+      <w:r>
+        <w:rPr>
+          <w:rFonts w:hint="eastAsia"/>
+        </w:rPr>
+        <w:t>的</w:t>
+      </w:r>
+      <w:r>
+        <w:rPr>
+          <w:rFonts w:hint="eastAsia"/>
+        </w:rPr>
+        <w:t>phase_handler</w:t>
+      </w:r>
+      <w:r>
+        <w:rPr>
+          <w:rFonts w:hint="eastAsia"/>
+        </w:rPr>
+        <w:t>是此一维数组的</w:t>
+      </w:r>
+      <w:r>
+        <w:rPr>
+          <w:rFonts w:hint="eastAsia"/>
+        </w:rPr>
+        <w:t>index</w:t>
+      </w:r>
+      <w:r>
+        <w:rPr>
+          <w:rFonts w:hint="eastAsia"/>
+        </w:rPr>
+        <w:t>，表示正在处理的回调函数。</w:t>
+      </w:r>
+    </w:p>
+    <w:p>
+      <w:pPr>
+        <w:pStyle w:val="BodyTextFirstIndent"/>
+        <w:ind w:firstLine="420"/>
+        <w:rPr>
+          <w:rFonts w:hint="eastAsia"/>
+        </w:rPr>
+      </w:pPr>
+      <w:r>
+        <w:rPr>
+          <w:rFonts w:hint="eastAsia"/>
+        </w:rPr>
+        <w:t>当资源没有就绪时，遍历过程暂时退出，一旦就绪，在事件回调函数中从</w:t>
+      </w:r>
+      <w:r>
+        <w:rPr>
+          <w:rFonts w:hint="eastAsia"/>
+        </w:rPr>
+        <w:t>phase_handler</w:t>
+      </w:r>
+      <w:r>
+        <w:rPr>
+          <w:rFonts w:hint="eastAsia"/>
+        </w:rPr>
+        <w:t>所指的位置断续遍历。</w:t>
+      </w:r>
+    </w:p>
+    <w:p>
+      <w:pPr>
+        <w:pStyle w:val="Heading1"/>
+        <w:rPr>
+          <w:rFonts w:hint="eastAsia"/>
+        </w:rPr>
+      </w:pPr>
+      <w:r>
+        <w:rPr>
+          <w:rFonts w:hint="eastAsia"/>
+        </w:rPr>
+        <w:t>Filter Chain</w:t>
+      </w:r>
+    </w:p>
+    <w:p>
+      <w:pPr>
+        <w:pStyle w:val="BodyTextFirstIndent"/>
+        <w:ind w:firstLine="420"/>
+        <w:rPr>
+          <w:rFonts w:hint="eastAsia"/>
+        </w:rPr>
+      </w:pPr>
+      <w:r>
+        <w:rPr>
+          <w:rFonts w:hint="eastAsia"/>
+        </w:rPr>
+        <w:t>共有二个过滤器串：</w:t>
+      </w:r>
+      <w:r>
+        <w:rPr>
+          <w:rFonts w:hint="eastAsia"/>
+        </w:rPr>
+        <w:t>Header</w:t>
+      </w:r>
+      <w:r>
+        <w:rPr>
+          <w:rFonts w:hint="eastAsia"/>
+        </w:rPr>
+        <w:t>和</w:t>
+      </w:r>
+      <w:r>
+        <w:rPr>
+          <w:rFonts w:hint="eastAsia"/>
+        </w:rPr>
+        <w:t>Body</w:t>
+      </w:r>
+      <w:r>
+        <w:rPr>
+          <w:rFonts w:hint="eastAsia"/>
+        </w:rPr>
+        <w:t>。</w:t>
+      </w:r>
+    </w:p>
+    <w:p>
+      <w:pPr>
+        <w:pStyle w:val="BodyTextFirstIndent"/>
+        <w:ind w:firstLine="420"/>
+        <w:rPr>
+          <w:rFonts w:hint="eastAsia"/>
+        </w:rPr>
+      </w:pPr>
+      <w:r>
+        <w:rPr>
+          <w:rFonts w:hint="eastAsia"/>
+          <w:noProof/>
+        </w:rPr>
+        <w:drawing>
+          <wp:anchor distT="0" distB="0" distL="114300" distR="114300" simplePos="0" relativeHeight="251663360" behindDoc="0" locked="0" layoutInCell="1" allowOverlap="1">
+            <wp:simplePos x="0" y="0"/>
+            <wp:positionH relativeFrom="column">
+              <wp:posOffset>304800</wp:posOffset>
+            </wp:positionH>
+            <wp:positionV relativeFrom="paragraph">
+              <wp:posOffset>-6276975</wp:posOffset>
+            </wp:positionV>
+            <wp:extent cx="4876800" cy="6276975"/>
+            <wp:effectExtent l="19050" t="0" r="0" b="0"/>
+            <wp:wrapTopAndBottom/>
+            <wp:docPr id="5" name="Picture 4" descr="http_filter_chain.png"/>
+            <wp:cNvGraphicFramePr>
+              <a:graphicFrameLocks xmlns:a="http://schemas.openxmlformats.org/drawingml/2006/main" noChangeAspect="1"/>
+            </wp:cNvGraphicFramePr>
+            <a:graphic xmlns:a="http://schemas.openxmlformats.org/drawingml/2006/main">
+              <a:graphicData uri="http://schemas.openxmlformats.org/drawingml/2006/picture">
+                <pic:pic xmlns:pic="http://schemas.openxmlformats.org/drawingml/2006/picture">
+                  <pic:nvPicPr>
+                    <pic:cNvPr id="0" name="http_filter_chain.png"/>
+                    <pic:cNvPicPr/>
+                  </pic:nvPicPr>
+                  <pic:blipFill>
+                    <a:blip r:embed="rId9" cstate="print"/>
+                    <a:stretch>
+                      <a:fillRect/>
+                    </a:stretch>
+                  </pic:blipFill>
+                  <pic:spPr>
+                    <a:xfrm>
+                      <a:off x="0" y="0"/>
+                      <a:ext cx="4876800" cy="6276975"/>
+                    </a:xfrm>
+                    <a:prstGeom prst="rect">
+                      <a:avLst/>
+                    </a:prstGeom>
+                  </pic:spPr>
+                </pic:pic>
+              </a:graphicData>
+            </a:graphic>
+          </wp:anchor>
+        </w:drawing>
+      </w:r>
+    </w:p>
+    <w:p>
+      <w:pPr>
+        <w:pStyle w:val="Heading2"/>
+        <w:rPr>
+          <w:rFonts w:hint="eastAsia"/>
+        </w:rPr>
+      </w:pPr>
+      <w:r>
+        <w:rPr>
+          <w:rFonts w:hint="eastAsia"/>
+        </w:rPr>
+        <w:t>Header Filter</w:t>
+      </w:r>
+    </w:p>
+    <w:p>
+      <w:pPr>
+        <w:pStyle w:val="BodyTextFirstIndent"/>
+        <w:ind w:firstLine="420"/>
+        <w:rPr>
+          <w:rFonts w:hint="eastAsia"/>
+        </w:rPr>
+      </w:pPr>
+      <w:r>
+        <w:rPr>
+          <w:rFonts w:hint="eastAsia"/>
+        </w:rPr>
+        <w:t>Header</w:t>
+      </w:r>
+      <w:r>
+        <w:rPr>
+          <w:rFonts w:hint="eastAsia"/>
+        </w:rPr>
+        <w:t>过滤器串的作用是对</w:t>
+      </w:r>
+      <w:r>
+        <w:rPr>
+          <w:rFonts w:hint="eastAsia"/>
+        </w:rPr>
+        <w:t>Response Header</w:t>
+      </w:r>
+      <w:r>
+        <w:rPr>
+          <w:rFonts w:hint="eastAsia"/>
+        </w:rPr>
+        <w:t>作检查、修改，最后</w:t>
+      </w:r>
+      <w:r>
+        <w:rPr>
+          <w:rFonts w:hint="eastAsia"/>
+        </w:rPr>
+        <w:t>由</w:t>
+      </w:r>
+      <w:r>
+        <w:rPr>
+          <w:rFonts w:hint="eastAsia"/>
+        </w:rPr>
+        <w:t>ngx_http_header_filter()</w:t>
+      </w:r>
+    </w:p>
+    <w:p>
+      <w:pPr>
+        <w:pStyle w:val="BodyTextFirstIndent"/>
+        <w:ind w:firstLine="420"/>
+        <w:rPr>
+          <w:rFonts w:hint="eastAsia"/>
+        </w:rPr>
+      </w:pPr>
+      <w:r>
+        <w:rPr>
+          <w:rFonts w:hint="eastAsia"/>
+        </w:rPr>
+        <w:t>将</w:t>
+      </w:r>
+      <w:r>
+        <w:rPr>
+          <w:rFonts w:hint="eastAsia"/>
+        </w:rPr>
+        <w:t>ngx_http_request_t:headers_out</w:t>
+      </w:r>
+      <w:r>
+        <w:rPr>
+          <w:rFonts w:hint="eastAsia"/>
+        </w:rPr>
+        <w:t>组成字符串并存入</w:t>
+      </w:r>
+      <w:r>
+        <w:rPr>
+          <w:rFonts w:hint="eastAsia"/>
+        </w:rPr>
+        <w:t>ngx_http_request_t::out</w:t>
+      </w:r>
+      <w:r>
+        <w:rPr>
+          <w:rFonts w:hint="eastAsia"/>
+        </w:rPr>
+        <w:t>。</w:t>
+      </w:r>
+    </w:p>
+    <w:p>
+      <w:pPr>
+        <w:pStyle w:val="BodyTextFirstIndent"/>
+        <w:ind w:firstLine="420"/>
+        <w:rPr>
+          <w:rFonts w:hint="eastAsia"/>
+        </w:rPr>
+      </w:pPr>
+    </w:p>
+    <w:p>
+      <w:pPr>
+        <w:pStyle w:val="Heading2"/>
+        <w:rPr>
+          <w:rFonts w:hint="eastAsia"/>
+        </w:rPr>
+      </w:pPr>
+      <w:r>
+        <w:rPr>
+          <w:rFonts w:hint="eastAsia"/>
+        </w:rPr>
+        <w:t>Body Filter</w:t>
+      </w:r>
+    </w:p>
+    <w:p>
+      <w:pPr>
+        <w:pStyle w:val="BodyTextFirstIndent"/>
+        <w:ind w:firstLine="420"/>
+        <w:rPr>
+          <w:rFonts w:hint="eastAsia"/>
+        </w:rPr>
+      </w:pPr>
+      <w:r>
+        <w:rPr>
+          <w:rFonts w:hint="eastAsia"/>
+        </w:rPr>
+        <w:t>Body</w:t>
+      </w:r>
+      <w:r>
+        <w:rPr>
+          <w:rFonts w:hint="eastAsia"/>
+        </w:rPr>
+        <w:t>过滤器串的作用是对</w:t>
+      </w:r>
+      <w:r>
+        <w:rPr>
+          <w:rFonts w:hint="eastAsia"/>
+        </w:rPr>
+        <w:t>Response Body</w:t>
+      </w:r>
+      <w:r>
+        <w:rPr>
+          <w:rFonts w:hint="eastAsia"/>
+        </w:rPr>
+        <w:t>作检查、修改，最后</w:t>
+      </w:r>
+      <w:r>
+        <w:rPr>
+          <w:rFonts w:hint="eastAsia"/>
+        </w:rPr>
+        <w:t>由</w:t>
+      </w:r>
+      <w:r>
+        <w:rPr>
+          <w:rFonts w:hint="eastAsia"/>
+        </w:rPr>
+        <w:t>ngx_http_write_filter()</w:t>
+      </w:r>
+      <w:r>
+        <w:rPr>
+          <w:rFonts w:hint="eastAsia"/>
+        </w:rPr>
+        <w:t>将</w:t>
+      </w:r>
+      <w:r>
+        <w:rPr>
+          <w:rFonts w:hint="eastAsia"/>
+        </w:rPr>
+        <w:t>Response</w:t>
+      </w:r>
+      <w:r>
+        <w:rPr>
+          <w:rFonts w:hint="eastAsia"/>
+        </w:rPr>
+        <w:t>发送出去。</w:t>
+      </w:r>
+    </w:p>
+    <w:p>
+      <w:pPr>
+        <w:pStyle w:val="BodyTextFirstIndent"/>
+        <w:ind w:firstLine="420"/>
+        <w:rPr>
+          <w:rFonts w:hint="eastAsia"/>
+        </w:rPr>
+      </w:pPr>
+    </w:p>
+    <w:p>
+      <w:pPr>
+        <w:pStyle w:val="Heading2"/>
+        <w:rPr>
+          <w:rFonts w:hint="eastAsia"/>
+        </w:rPr>
+      </w:pPr>
+      <w:r>
+        <w:rPr>
+          <w:rFonts w:hint="eastAsia"/>
+        </w:rPr>
+        <w:t>组织</w:t>
+      </w:r>
+      <w:r>
+        <w:rPr>
+          <w:rFonts w:hint="eastAsia"/>
+        </w:rPr>
+        <w:t>与运行</w:t>
+      </w:r>
+    </w:p>
+    <w:p>
+      <w:pPr>
+        <w:pStyle w:val="BodyTextFirstIndent"/>
+        <w:ind w:firstLine="420"/>
+        <w:rPr>
+          <w:rFonts w:hint="eastAsia"/>
+        </w:rPr>
+      </w:pPr>
+      <w:r>
+        <w:rPr>
+          <w:noProof/>
+        </w:rPr>
+        <w:drawing>
+          <wp:anchor distT="0" distB="0" distL="114300" distR="114300" simplePos="0" relativeHeight="251664384" behindDoc="0" locked="0" layoutInCell="1" allowOverlap="1">
+            <wp:simplePos x="0" y="0"/>
+            <wp:positionH relativeFrom="column">
+              <wp:posOffset>356870</wp:posOffset>
+            </wp:positionH>
+            <wp:positionV relativeFrom="paragraph">
+              <wp:posOffset>-1800225</wp:posOffset>
+            </wp:positionV>
+            <wp:extent cx="7896225" cy="1800225"/>
+            <wp:effectExtent l="19050" t="0" r="9525" b="0"/>
+            <wp:wrapTopAndBottom/>
+            <wp:docPr id="7" name="Picture 6" descr="http_filter_chain.png"/>
+            <wp:cNvGraphicFramePr>
+              <a:graphicFrameLocks xmlns:a="http://schemas.openxmlformats.org/drawingml/2006/main" noChangeAspect="1"/>
+            </wp:cNvGraphicFramePr>
+            <a:graphic xmlns:a="http://schemas.openxmlformats.org/drawingml/2006/main">
+              <a:graphicData uri="http://schemas.openxmlformats.org/drawingml/2006/picture">
+                <pic:pic xmlns:pic="http://schemas.openxmlformats.org/drawingml/2006/picture">
+                  <pic:nvPicPr>
+                    <pic:cNvPr id="0" name="http_filter_chain.png"/>
+                    <pic:cNvPicPr/>
+                  </pic:nvPicPr>
+                  <pic:blipFill>
+                    <a:blip r:embed="rId10" cstate="print"/>
+                    <a:stretch>
+                      <a:fillRect/>
+                    </a:stretch>
+                  </pic:blipFill>
+                  <pic:spPr>
+                    <a:xfrm>
+                      <a:off x="0" y="0"/>
+                      <a:ext cx="7896225" cy="1800225"/>
+                    </a:xfrm>
+                    <a:prstGeom prst="rect">
+                      <a:avLst/>
+                    </a:prstGeom>
+                  </pic:spPr>
+                </pic:pic>
+              </a:graphicData>
+            </a:graphic>
+          </wp:anchor>
+        </w:drawing>
+      </w:r>
+      <w:r>
+        <w:rPr>
+          <w:rFonts w:hint="eastAsia"/>
+        </w:rPr>
+        <w:t>在源文件</w:t>
+      </w:r>
+      <w:r>
+        <w:rPr>
+          <w:rFonts w:hint="eastAsia"/>
+        </w:rPr>
+        <w:t>ngx_http_core_module.c</w:t>
+      </w:r>
+      <w:r>
+        <w:rPr>
+          <w:rFonts w:hint="eastAsia"/>
+        </w:rPr>
+        <w:t>中有二个全局函数指针变量</w:t>
+      </w:r>
+      <w:r>
+        <w:rPr>
+          <w:rFonts w:hint="eastAsia"/>
+        </w:rPr>
+        <w:t xml:space="preserve"> ngx_http_top_header_filter</w:t>
+      </w:r>
+      <w:r>
+        <w:rPr>
+          <w:rFonts w:hint="eastAsia"/>
+        </w:rPr>
+        <w:t>和</w:t>
+      </w:r>
+      <w:r>
+        <w:rPr>
+          <w:rFonts w:hint="eastAsia"/>
+        </w:rPr>
+        <w:t>ngx_http_top_body_filter</w:t>
+      </w:r>
+      <w:r>
+        <w:rPr>
+          <w:rFonts w:hint="eastAsia"/>
+        </w:rPr>
+        <w:t>。</w:t>
+      </w:r>
+    </w:p>
+    <w:p>
+      <w:pPr>
+        <w:pStyle w:val="BodyTextFirstIndent"/>
+        <w:ind w:firstLine="420"/>
+        <w:rPr>
+          <w:rFonts w:hint="eastAsia"/>
+        </w:rPr>
+      </w:pPr>
+      <w:r>
+        <w:rPr>
+          <w:rFonts w:hint="eastAsia"/>
+        </w:rPr>
+        <w:t>ngx_http_top_header_filter</w:t>
+      </w:r>
+      <w:r>
+        <w:rPr>
+          <w:rFonts w:hint="eastAsia"/>
+        </w:rPr>
+        <w:t>指</w:t>
+      </w:r>
+      <w:r>
+        <w:rPr>
+          <w:rFonts w:hint="eastAsia"/>
+        </w:rPr>
+        <w:t>向源文件</w:t>
+      </w:r>
+      <w:r>
+        <w:rPr>
+          <w:rFonts w:hint="eastAsia"/>
+        </w:rPr>
+        <w:t>ngx_http_not_modified_filter_module.c</w:t>
+      </w:r>
+      <w:r>
+        <w:rPr>
+          <w:rFonts w:hint="eastAsia"/>
+        </w:rPr>
+        <w:t>的函数</w:t>
+      </w:r>
+      <w:r>
+        <w:rPr>
+          <w:rFonts w:hint="eastAsia"/>
+        </w:rPr>
+        <w:t>ngx_http_not_modified_header_filter()</w:t>
+      </w:r>
+      <w:r>
+        <w:rPr>
+          <w:rFonts w:hint="eastAsia"/>
+        </w:rPr>
+        <w:t>。</w:t>
+      </w:r>
+    </w:p>
+    <w:p>
+      <w:pPr>
+        <w:pStyle w:val="BodyTextFirstIndent"/>
+        <w:ind w:firstLine="420"/>
+        <w:rPr>
+          <w:rFonts w:hint="eastAsia"/>
+        </w:rPr>
+      </w:pPr>
+      <w:r>
+        <w:rPr>
+          <w:rFonts w:hint="eastAsia"/>
+        </w:rPr>
+        <w:t>在源文件</w:t>
+      </w:r>
+      <w:r>
+        <w:rPr>
+          <w:rFonts w:hint="eastAsia"/>
+        </w:rPr>
+        <w:t>ngx_http_not_modified_filter_module.c</w:t>
+      </w:r>
+      <w:r>
+        <w:rPr>
+          <w:rFonts w:hint="eastAsia"/>
+        </w:rPr>
+        <w:t>有函数指针</w:t>
+      </w:r>
+      <w:r>
+        <w:rPr>
+          <w:rFonts w:hint="eastAsia"/>
+        </w:rPr>
+        <w:t>ngx_http_next_header_filter</w:t>
+      </w:r>
+      <w:r>
+        <w:rPr>
+          <w:rFonts w:hint="eastAsia"/>
+        </w:rPr>
+        <w:t>。</w:t>
+      </w:r>
+    </w:p>
+    <w:p>
+      <w:pPr>
+        <w:pStyle w:val="BodyTextFirstIndent"/>
+        <w:ind w:firstLine="420"/>
+        <w:rPr>
+          <w:rFonts w:hint="eastAsia"/>
+        </w:rPr>
+      </w:pPr>
+      <w:r>
+        <w:rPr>
+          <w:rFonts w:hint="eastAsia"/>
+        </w:rPr>
+        <w:t>ngx_http_next_header_filter</w:t>
+      </w:r>
+      <w:r>
+        <w:rPr>
+          <w:rFonts w:hint="eastAsia"/>
+        </w:rPr>
+        <w:t>指向源文件</w:t>
+      </w:r>
+      <w:r>
+        <w:rPr>
+          <w:rFonts w:hint="eastAsia"/>
+        </w:rPr>
+        <w:t>ngx_http_header_filter_module.c</w:t>
+      </w:r>
+      <w:r>
+        <w:rPr>
+          <w:rFonts w:hint="eastAsia"/>
+        </w:rPr>
+        <w:t>的函数</w:t>
+      </w:r>
+      <w:r>
+        <w:rPr>
+          <w:rFonts w:hint="eastAsia"/>
+        </w:rPr>
+        <w:t>ngx_header_header_filter()</w:t>
+      </w:r>
+      <w:r>
+        <w:rPr>
+          <w:rFonts w:hint="eastAsia"/>
+        </w:rPr>
+        <w:t>。</w:t>
+      </w:r>
+    </w:p>
+    <w:p>
+      <w:pPr>
+        <w:pStyle w:val="BodyTextFirstIndent"/>
+        <w:ind w:firstLine="420"/>
+        <w:rPr>
+          <w:rFonts w:hint="eastAsia"/>
+        </w:rPr>
+      </w:pPr>
+      <w:r>
+        <w:rPr>
+          <w:rFonts w:hint="eastAsia"/>
+        </w:rPr>
+        <w:t>ngx_header_header_filter()</w:t>
+      </w:r>
+      <w:r>
+        <w:rPr>
+          <w:rFonts w:hint="eastAsia"/>
+        </w:rPr>
+        <w:t>作为最后一个</w:t>
+      </w:r>
+      <w:r>
+        <w:rPr>
+          <w:rFonts w:hint="eastAsia"/>
+        </w:rPr>
+        <w:t>Header</w:t>
+      </w:r>
+      <w:r>
+        <w:rPr>
+          <w:rFonts w:hint="eastAsia"/>
+        </w:rPr>
+        <w:t>过滤器，所以源文件</w:t>
+      </w:r>
+      <w:r>
+        <w:rPr>
+          <w:rFonts w:hint="eastAsia"/>
+        </w:rPr>
+        <w:t>ngx_http_header_filter_module.c</w:t>
+      </w:r>
+      <w:r>
+        <w:rPr>
+          <w:rFonts w:hint="eastAsia"/>
+        </w:rPr>
+        <w:t>中没有</w:t>
+      </w:r>
+      <w:r>
+        <w:rPr>
+          <w:rFonts w:hint="eastAsia"/>
+        </w:rPr>
+        <w:t>ngx_http_next_header_filter</w:t>
+      </w:r>
+      <w:r>
+        <w:rPr>
+          <w:rFonts w:hint="eastAsia"/>
+        </w:rPr>
+        <w:t>。</w:t>
+      </w:r>
+    </w:p>
+    <w:p>
+      <w:pPr>
+        <w:pStyle w:val="BodyTextFirstIndent"/>
+        <w:ind w:firstLineChars="0" w:firstLine="0"/>
+        <w:rPr>
+          <w:rFonts w:hint="eastAsia"/>
+        </w:rPr>
+      </w:pPr>
+    </w:p>
+    <w:p>
+      <w:pPr>
+        <w:pStyle w:val="BodyTextFirstIndent"/>
+        <w:ind w:firstLine="420"/>
+        <w:rPr>
+          <w:rFonts w:hint="eastAsia"/>
+        </w:rPr>
+      </w:pPr>
+      <w:r>
+        <w:rPr>
+          <w:rFonts w:hint="eastAsia"/>
+        </w:rPr>
+        <w:t>上述过滤器串的组织是由各个过滤器模块的</w:t>
+      </w:r>
+      <w:r>
+        <w:rPr>
+          <w:rFonts w:hint="eastAsia"/>
+        </w:rPr>
+        <w:t>postconfiguration</w:t>
+      </w:r>
+      <w:r>
+        <w:rPr>
+          <w:rFonts w:hint="eastAsia"/>
+        </w:rPr>
+        <w:t>回调函数建立的。</w:t>
+      </w:r>
+    </w:p>
+    <w:p>
+      <w:pPr>
+        <w:pStyle w:val="BodyTextFirstIndent"/>
+        <w:ind w:firstLine="420"/>
+        <w:rPr>
+          <w:rFonts w:hint="eastAsia"/>
+        </w:rPr>
+      </w:pPr>
+    </w:p>
+    <w:p>
+      <w:pPr>
+        <w:pStyle w:val="BodyTextFirstIndent"/>
+        <w:ind w:firstLine="420"/>
+        <w:rPr>
+          <w:rFonts w:hint="eastAsia"/>
+        </w:rPr>
+      </w:pPr>
+      <w:r>
+        <w:rPr>
+          <w:rFonts w:hint="eastAsia"/>
+        </w:rPr>
+        <w:t>过滤时，首先</w:t>
+      </w:r>
+      <w:r>
+        <w:rPr>
+          <w:rFonts w:hint="eastAsia"/>
+        </w:rPr>
+        <w:t>ngx_http_send_header()</w:t>
+      </w:r>
+      <w:r>
+        <w:rPr>
+          <w:rFonts w:hint="eastAsia"/>
+        </w:rPr>
+        <w:t>调用由</w:t>
+      </w:r>
+      <w:r>
+        <w:rPr>
+          <w:rFonts w:hint="eastAsia"/>
+        </w:rPr>
+        <w:t>ngx_http_top_header_filter</w:t>
+      </w:r>
+      <w:r>
+        <w:rPr>
+          <w:rFonts w:hint="eastAsia"/>
+        </w:rPr>
+        <w:t>指向的</w:t>
+      </w:r>
+      <w:r>
+        <w:rPr>
+          <w:rFonts w:hint="eastAsia"/>
+        </w:rPr>
+        <w:t>ngx_http_not_modified_header_filter()</w:t>
+      </w:r>
+      <w:r>
+        <w:rPr>
+          <w:rFonts w:hint="eastAsia"/>
+        </w:rPr>
+        <w:t>。</w:t>
+      </w:r>
+    </w:p>
+    <w:p>
+      <w:pPr>
+        <w:pStyle w:val="BodyTextFirstIndent"/>
+        <w:ind w:firstLine="420"/>
+        <w:rPr>
+          <w:rFonts w:hint="eastAsia"/>
+        </w:rPr>
+      </w:pPr>
+      <w:r>
+        <w:rPr>
+          <w:rFonts w:hint="eastAsia"/>
+        </w:rPr>
+        <w:t>ngx_http_not_modified_header_filter()</w:t>
+      </w:r>
+      <w:r>
+        <w:rPr>
+          <w:rFonts w:hint="eastAsia"/>
+        </w:rPr>
+        <w:t>做完自身的过滤操作后，调用由</w:t>
+      </w:r>
+      <w:r>
+        <w:rPr>
+          <w:rFonts w:hint="eastAsia"/>
+        </w:rPr>
+        <w:t>ngx_http_next_header_filter</w:t>
+      </w:r>
+      <w:r>
+        <w:rPr>
+          <w:rFonts w:hint="eastAsia"/>
+        </w:rPr>
+        <w:t>指向的</w:t>
+      </w:r>
+      <w:r>
+        <w:rPr>
+          <w:rFonts w:hint="eastAsia"/>
+        </w:rPr>
+        <w:t>ngx_header_header_filter()</w:t>
+      </w:r>
+      <w:r>
+        <w:rPr>
+          <w:rFonts w:hint="eastAsia"/>
+        </w:rPr>
+        <w:t>。</w:t>
+      </w:r>
+    </w:p>
+    <w:p>
+      <w:pPr>
+        <w:pStyle w:val="BodyTextFirstIndent"/>
+        <w:ind w:firstLine="420"/>
+        <w:rPr>
+          <w:rFonts w:hint="eastAsia"/>
+        </w:rPr>
+      </w:pPr>
+      <w:r>
+        <w:rPr>
+          <w:rFonts w:hint="eastAsia"/>
+        </w:rPr>
+        <w:t>ngx_header_header_filter()</w:t>
+      </w:r>
+      <w:r>
+        <w:rPr>
+          <w:rFonts w:hint="eastAsia"/>
+        </w:rPr>
+        <w:t>做完过滤操作后过滤完成。</w:t>
+      </w:r>
+    </w:p>
+    <w:p>
+      <w:pPr>
+        <w:pStyle w:val="BodyTextFirstIndent"/>
+        <w:ind w:firstLine="420"/>
+        <w:rPr>
+          <w:rFonts w:hint="eastAsia"/>
+        </w:rPr>
+      </w:pPr>
+    </w:p>
+    <w:p>
+      <w:pPr>
+        <w:pStyle w:val="BodyTextFirstIndent"/>
+        <w:ind w:firstLine="420"/>
+        <w:rPr>
+          <w:rFonts w:hint="eastAsia"/>
+        </w:rPr>
+      </w:pPr>
+      <w:r>
+        <w:rPr>
+          <w:rFonts w:hint="eastAsia"/>
+        </w:rPr>
+        <w:t>Body</w:t>
+      </w:r>
+      <w:r>
+        <w:rPr>
+          <w:rFonts w:hint="eastAsia"/>
+        </w:rPr>
+        <w:t>过滤器串，同理。</w:t>
+      </w:r>
+    </w:p>
+    <w:p>
+      <w:pPr>
+        <w:pStyle w:val="BodyTextFirstIndent"/>
+        <w:ind w:firstLine="420"/>
+      </w:pPr>
+    </w:p>
+    <w:p>
+      <w:pPr>
+        <w:pStyle w:val="Heading1"/>
+        <w:rPr>
+          <w:rFonts w:hint="eastAsia"/>
+        </w:rPr>
+      </w:pPr>
+      <w:r>
+        <w:rPr>
+          <w:rFonts w:hint="eastAsia"/>
+        </w:rPr>
+        <w:t>情境分析</w:t>
+      </w:r>
+    </w:p>
+    <w:p>
+      <w:pPr>
+        <w:pStyle w:val="BodyTextFirstIndent"/>
+        <w:ind w:firstLine="420"/>
+        <w:rPr>
+          <w:rFonts w:hint="eastAsia"/>
+        </w:rPr>
+      </w:pPr>
+      <w:r>
+        <w:rPr>
+          <w:rFonts w:hint="eastAsia"/>
+        </w:rPr>
+        <w:t>下面以</w:t>
+      </w:r>
+      <w:r>
+        <w:rPr>
+          <w:rFonts w:hint="eastAsia"/>
+        </w:rPr>
+        <w:t xml:space="preserve"> wget </w:t>
+      </w:r>
+      <w:hyperlink r:id="rId11" w:history="1">
+        <w:r>
+          <w:rPr>
+            <w:rStyle w:val="Hyperlink"/>
+            <w:rFonts w:hint="eastAsia"/>
+          </w:rPr>
+          <w:t>http://localhost/logo.png</w:t>
+        </w:r>
+      </w:hyperlink>
+      <w:r>
+        <w:rPr>
+          <w:rFonts w:hint="eastAsia"/>
+        </w:rPr>
+        <w:t>为例，作情境分析</w:t>
+      </w:r>
+    </w:p>
+    <w:p>
+      <w:pPr>
+        <w:pStyle w:val="Heading2"/>
+        <w:rPr>
+          <w:rFonts w:hint="eastAsia"/>
+        </w:rPr>
+      </w:pPr>
+      <w:r>
+        <w:rPr>
+          <w:rFonts w:hint="eastAsia"/>
+        </w:rPr>
+        <w:t>接受</w:t>
+      </w:r>
+      <w:r>
+        <w:rPr>
+          <w:rFonts w:hint="eastAsia"/>
+        </w:rPr>
+        <w:t>Connection</w:t>
+      </w:r>
+    </w:p>
+    <w:p>
+      <w:pPr>
+        <w:pStyle w:val="BodyTextFirstIndent"/>
+        <w:ind w:firstLine="420"/>
+        <w:rPr>
+          <w:rFonts w:hint="eastAsia"/>
+        </w:rPr>
+      </w:pPr>
+      <w:r>
+        <w:rPr>
+          <w:rFonts w:hint="eastAsia"/>
+        </w:rPr>
+        <w:t>在事件回调函数</w:t>
+      </w:r>
+      <w:r>
+        <w:rPr>
+          <w:rFonts w:hint="eastAsia"/>
+        </w:rPr>
+        <w:t>ngx_event_accept()</w:t>
+      </w:r>
+      <w:r>
+        <w:rPr>
+          <w:rFonts w:hint="eastAsia"/>
+        </w:rPr>
+        <w:t>中接受连接，得到新的</w:t>
+      </w:r>
+      <w:r>
+        <w:rPr>
+          <w:rFonts w:hint="eastAsia"/>
+        </w:rPr>
+        <w:t>Socket</w:t>
+      </w:r>
+      <w:r>
+        <w:rPr>
+          <w:rFonts w:hint="eastAsia"/>
+        </w:rPr>
+        <w:t>。</w:t>
+      </w:r>
+    </w:p>
+    <w:p>
+      <w:pPr>
+        <w:pStyle w:val="Heading2"/>
+        <w:rPr>
+          <w:rFonts w:hint="eastAsia"/>
+        </w:rPr>
+      </w:pPr>
+      <w:r>
+        <w:rPr>
+          <w:rFonts w:hint="eastAsia"/>
+        </w:rPr>
+        <w:t>创建</w:t>
+      </w:r>
+      <w:r>
+        <w:rPr>
+          <w:rFonts w:hint="eastAsia"/>
+        </w:rPr>
+        <w:t>Connection</w:t>
+      </w:r>
+    </w:p>
+    <w:p>
+      <w:pPr>
+        <w:pStyle w:val="BodyTextFirstIndent"/>
+        <w:ind w:firstLine="420"/>
+        <w:rPr>
+          <w:rFonts w:hint="eastAsia"/>
+        </w:rPr>
+      </w:pPr>
+      <w:r>
+        <w:rPr>
+          <w:rFonts w:hint="eastAsia"/>
+        </w:rPr>
+        <w:t>创建</w:t>
+      </w:r>
+      <w:r>
+        <w:rPr>
+          <w:rFonts w:hint="eastAsia"/>
+        </w:rPr>
+        <w:t>ngx_connection_t</w:t>
+      </w:r>
+      <w:r>
+        <w:rPr>
+          <w:rFonts w:hint="eastAsia"/>
+        </w:rPr>
+        <w:t>，并将读事件加入</w:t>
+      </w:r>
+      <w:r>
+        <w:rPr>
+          <w:rFonts w:hint="eastAsia"/>
+        </w:rPr>
+        <w:t>监视。</w:t>
+      </w:r>
+    </w:p>
+    <w:p>
+      <w:pPr>
+        <w:pStyle w:val="Heading2"/>
+        <w:rPr>
+          <w:rFonts w:hint="eastAsia"/>
+        </w:rPr>
+      </w:pPr>
+      <w:r>
+        <w:rPr>
+          <w:rFonts w:hint="eastAsia"/>
+        </w:rPr>
+        <w:t>创建</w:t>
+      </w:r>
+      <w:r>
+        <w:rPr>
+          <w:rFonts w:hint="eastAsia"/>
+        </w:rPr>
+        <w:t>Request</w:t>
+      </w:r>
+    </w:p>
+    <w:p>
+      <w:pPr>
+        <w:pStyle w:val="BodyTextFirstIndent"/>
+        <w:ind w:firstLine="420"/>
+        <w:rPr>
+          <w:rFonts w:hint="eastAsia"/>
+        </w:rPr>
+      </w:pPr>
+      <w:r>
+        <w:rPr>
+          <w:rFonts w:hint="eastAsia"/>
+        </w:rPr>
+        <w:t>在</w:t>
+      </w:r>
+      <w:r>
+        <w:rPr>
+          <w:rFonts w:hint="eastAsia"/>
+        </w:rPr>
+        <w:t>ngx_http_init_request()</w:t>
+      </w:r>
+      <w:r>
+        <w:rPr>
+          <w:rFonts w:hint="eastAsia"/>
+        </w:rPr>
+        <w:t>中，创建</w:t>
+      </w:r>
+      <w:r>
+        <w:rPr>
+          <w:rFonts w:hint="eastAsia"/>
+        </w:rPr>
+        <w:t>ngx_http_request_t</w:t>
+      </w:r>
+      <w:r>
+        <w:rPr>
+          <w:rFonts w:hint="eastAsia"/>
+        </w:rPr>
+        <w:t>和</w:t>
+      </w:r>
+      <w:r>
+        <w:rPr>
+          <w:rFonts w:hint="eastAsia"/>
+        </w:rPr>
+        <w:t xml:space="preserve"> ngx_http_connection_t</w:t>
+      </w:r>
+      <w:r>
+        <w:rPr>
+          <w:rFonts w:hint="eastAsia"/>
+        </w:rPr>
+        <w:t>。</w:t>
+      </w:r>
+    </w:p>
+    <w:p>
+      <w:pPr>
+        <w:pStyle w:val="Heading2"/>
+        <w:rPr>
+          <w:rFonts w:hint="eastAsia"/>
+        </w:rPr>
+      </w:pPr>
+      <w:r>
+        <w:rPr>
+          <w:rFonts w:hint="eastAsia"/>
+        </w:rPr>
+        <w:t>查找虚拟</w:t>
+      </w:r>
+      <w:r>
+        <w:rPr>
+          <w:rFonts w:hint="eastAsia"/>
+        </w:rPr>
+        <w:t>Server</w:t>
+      </w:r>
+      <w:r>
+        <w:rPr>
+          <w:rFonts w:hint="eastAsia"/>
+        </w:rPr>
+        <w:t>集合</w:t>
+      </w:r>
+    </w:p>
+    <w:p>
+      <w:pPr>
+        <w:pStyle w:val="BodyTextFirstIndent"/>
+        <w:ind w:firstLine="420"/>
+        <w:rPr>
+          <w:rFonts w:hint="eastAsia"/>
+        </w:rPr>
+      </w:pPr>
+      <w:r>
+        <w:rPr>
+          <w:rFonts w:hint="eastAsia"/>
+        </w:rPr>
+        <w:t>根据</w:t>
+      </w:r>
+      <w:r>
+        <w:rPr>
+          <w:rFonts w:hint="eastAsia"/>
+        </w:rPr>
+        <w:t>ip address</w:t>
+      </w:r>
+      <w:r>
+        <w:rPr>
+          <w:rFonts w:hint="eastAsia"/>
+        </w:rPr>
+        <w:t>、</w:t>
+      </w:r>
+      <w:r>
+        <w:rPr>
+          <w:rFonts w:hint="eastAsia"/>
+        </w:rPr>
+        <w:t>port</w:t>
+      </w:r>
+      <w:r>
+        <w:rPr>
+          <w:rFonts w:hint="eastAsia"/>
+        </w:rPr>
+        <w:t>求得</w:t>
+      </w:r>
+      <w:r>
+        <w:rPr>
+          <w:rFonts w:hint="eastAsia"/>
+        </w:rPr>
+        <w:t>ngx_http_virtual_names_t</w:t>
+      </w:r>
+      <w:r>
+        <w:rPr>
+          <w:rFonts w:hint="eastAsia"/>
+        </w:rPr>
+        <w:t>。</w:t>
+      </w:r>
+    </w:p>
+    <w:p>
+      <w:pPr>
+        <w:pStyle w:val="Heading2"/>
+        <w:rPr>
+          <w:rFonts w:hint="eastAsia"/>
+        </w:rPr>
+      </w:pPr>
+      <w:r>
+        <w:rPr>
+          <w:rFonts w:hint="eastAsia"/>
+        </w:rPr>
+        <w:t>处理</w:t>
+      </w:r>
+      <w:r>
+        <w:rPr>
+          <w:rFonts w:hint="eastAsia"/>
+        </w:rPr>
+        <w:t>Request Line</w:t>
+      </w:r>
+    </w:p>
+    <w:p>
+      <w:pPr>
+        <w:pStyle w:val="BodyTextFirstIndent"/>
+        <w:ind w:firstLine="420"/>
+        <w:rPr>
+          <w:rFonts w:hint="eastAsia"/>
+        </w:rPr>
+      </w:pPr>
+      <w:r>
+        <w:rPr>
+          <w:rFonts w:hint="eastAsia"/>
+        </w:rPr>
+        <w:t>在读事件回调函数</w:t>
+      </w:r>
+      <w:r>
+        <w:rPr>
+          <w:rFonts w:hint="eastAsia"/>
+        </w:rPr>
+        <w:t>ngx_http_process_request_line()</w:t>
+      </w:r>
+      <w:r>
+        <w:rPr>
+          <w:rFonts w:hint="eastAsia"/>
+        </w:rPr>
+        <w:t>中，初始化解析</w:t>
+      </w:r>
+      <w:r>
+        <w:rPr>
+          <w:rFonts w:hint="eastAsia"/>
+        </w:rPr>
+        <w:t>Request-Line</w:t>
+      </w:r>
+      <w:r>
+        <w:rPr>
+          <w:rFonts w:hint="eastAsia"/>
+        </w:rPr>
+        <w:t>的状态机，从</w:t>
+      </w:r>
+      <w:r>
+        <w:rPr>
+          <w:rFonts w:hint="eastAsia"/>
+        </w:rPr>
+        <w:t>socket</w:t>
+      </w:r>
+      <w:r>
+        <w:rPr>
+          <w:rFonts w:hint="eastAsia"/>
+        </w:rPr>
+        <w:t>读入数据到内存缓冲区（</w:t>
+      </w:r>
+      <w:r>
+        <w:rPr>
+          <w:rFonts w:hint="eastAsia"/>
+        </w:rPr>
+        <w:t>ngx_http_request_t::header_in</w:t>
+      </w:r>
+      <w:r>
+        <w:rPr>
+          <w:rFonts w:hint="eastAsia"/>
+        </w:rPr>
+        <w:t>）。</w:t>
+      </w:r>
+    </w:p>
+    <w:p>
+      <w:pPr>
+        <w:pStyle w:val="BodyTextFirstIndent"/>
+        <w:ind w:firstLine="420"/>
+        <w:rPr>
+          <w:rFonts w:hint="eastAsia"/>
+        </w:rPr>
+      </w:pPr>
+      <w:r>
+        <w:rPr>
+          <w:rFonts w:hint="eastAsia"/>
+        </w:rPr>
+        <w:t>用缓冲区的数据驱动状态机，直到</w:t>
+      </w:r>
+      <w:r>
+        <w:rPr>
+          <w:rFonts w:hint="eastAsia"/>
+        </w:rPr>
+        <w:t>结束，</w:t>
+      </w:r>
+      <w:r>
+        <w:rPr>
+          <w:rFonts w:hint="eastAsia"/>
+        </w:rPr>
+        <w:t>Request-Line</w:t>
+      </w:r>
+      <w:r>
+        <w:rPr>
+          <w:rFonts w:hint="eastAsia"/>
+        </w:rPr>
+        <w:t>处理完毕。</w:t>
+      </w:r>
+    </w:p>
+    <w:p>
+      <w:pPr>
+        <w:pStyle w:val="BodyTextFirstIndent"/>
+        <w:ind w:firstLine="420"/>
+        <w:rPr>
+          <w:rFonts w:hint="eastAsia"/>
+        </w:rPr>
+      </w:pPr>
+      <w:r>
+        <w:rPr>
+          <w:rFonts w:hint="eastAsia"/>
+        </w:rPr>
+        <w:t>设置</w:t>
+      </w:r>
+      <w:r>
+        <w:rPr>
+          <w:rFonts w:hint="eastAsia"/>
+        </w:rPr>
+        <w:t>ngx_http_request_t</w:t>
+      </w:r>
+      <w:r>
+        <w:rPr>
+          <w:rFonts w:hint="eastAsia"/>
+        </w:rPr>
+        <w:t>中</w:t>
+      </w:r>
+      <w:r>
+        <w:rPr>
+          <w:rFonts w:hint="eastAsia"/>
+        </w:rPr>
+        <w:t>method</w:t>
+      </w:r>
+      <w:r>
+        <w:rPr>
+          <w:rFonts w:hint="eastAsia"/>
+        </w:rPr>
+        <w:t>、</w:t>
+      </w:r>
+      <w:r>
+        <w:rPr>
+          <w:rFonts w:hint="eastAsia"/>
+        </w:rPr>
+        <w:t>http_version</w:t>
+      </w:r>
+      <w:r>
+        <w:rPr>
+          <w:rFonts w:hint="eastAsia"/>
+        </w:rPr>
+        <w:t>信息。</w:t>
+      </w:r>
+    </w:p>
+    <w:p>
+      <w:pPr>
+        <w:pStyle w:val="Heading2"/>
+        <w:rPr>
+          <w:rFonts w:hint="eastAsia"/>
+        </w:rPr>
+      </w:pPr>
+      <w:r>
+        <w:rPr>
+          <w:rFonts w:hint="eastAsia"/>
+        </w:rPr>
+        <w:t>查找虚拟</w:t>
+      </w:r>
+      <w:r>
+        <w:rPr>
+          <w:rFonts w:hint="eastAsia"/>
+        </w:rPr>
+        <w:t>Server</w:t>
+      </w:r>
+    </w:p>
+    <w:p>
+      <w:pPr>
+        <w:pStyle w:val="BodyTextFirstIndent"/>
+        <w:ind w:firstLine="420"/>
+        <w:rPr>
+          <w:rFonts w:hint="eastAsia"/>
+        </w:rPr>
+      </w:pPr>
+      <w:r>
+        <w:t>ngx_http_find_virtual_server</w:t>
+      </w:r>
+      <w:r>
+        <w:rPr>
+          <w:rFonts w:hint="eastAsia"/>
+        </w:rPr>
+        <w:t>()</w:t>
+      </w:r>
+      <w:r>
+        <w:rPr>
+          <w:rFonts w:hint="eastAsia"/>
+        </w:rPr>
+        <w:t>根据</w:t>
+      </w:r>
+      <w:r>
+        <w:rPr>
+          <w:rFonts w:hint="eastAsia"/>
+        </w:rPr>
+        <w:t>URI</w:t>
+      </w:r>
+      <w:r>
+        <w:rPr>
+          <w:rFonts w:hint="eastAsia"/>
+        </w:rPr>
+        <w:t>，求得虚拟</w:t>
+      </w:r>
+      <w:r>
+        <w:rPr>
+          <w:rFonts w:hint="eastAsia"/>
+        </w:rPr>
+        <w:t>Server</w:t>
+      </w:r>
+      <w:r>
+        <w:rPr>
+          <w:rFonts w:hint="eastAsia"/>
+        </w:rPr>
+        <w:t>。</w:t>
+      </w:r>
+    </w:p>
+    <w:p>
+      <w:pPr>
+        <w:pStyle w:val="Heading2"/>
+        <w:rPr>
+          <w:rFonts w:hint="eastAsia"/>
+        </w:rPr>
+      </w:pPr>
+      <w:r>
+        <w:rPr>
+          <w:rFonts w:hint="eastAsia"/>
+        </w:rPr>
+        <w:t>处理</w:t>
+      </w:r>
+      <w:r>
+        <w:rPr>
+          <w:rFonts w:hint="eastAsia"/>
+        </w:rPr>
+        <w:t>Request Headers</w:t>
+      </w:r>
+    </w:p>
+    <w:p>
+      <w:pPr>
+        <w:pStyle w:val="BodyTextFirstIndent"/>
+        <w:ind w:firstLine="420"/>
+        <w:rPr>
+          <w:rFonts w:hint="eastAsia"/>
+        </w:rPr>
+      </w:pPr>
+      <w:r>
+        <w:rPr>
+          <w:rFonts w:hint="eastAsia"/>
+        </w:rPr>
+        <w:t>在读事件回调函数</w:t>
+      </w:r>
+      <w:r>
+        <w:rPr>
+          <w:rFonts w:hint="eastAsia"/>
+        </w:rPr>
+        <w:t>ngx_http_process_request_headers()</w:t>
+      </w:r>
+      <w:r>
+        <w:rPr>
+          <w:rFonts w:hint="eastAsia"/>
+        </w:rPr>
+        <w:t>中，从</w:t>
+      </w:r>
+      <w:r>
+        <w:rPr>
+          <w:rFonts w:hint="eastAsia"/>
+        </w:rPr>
+        <w:t>socket</w:t>
+      </w:r>
+      <w:r>
+        <w:rPr>
+          <w:rFonts w:hint="eastAsia"/>
+        </w:rPr>
+        <w:t>读入数据到</w:t>
+      </w:r>
+      <w:r>
+        <w:rPr>
+          <w:rFonts w:hint="eastAsia"/>
+        </w:rPr>
+        <w:t>header_in</w:t>
+      </w:r>
+      <w:r>
+        <w:rPr>
+          <w:rFonts w:hint="eastAsia"/>
+        </w:rPr>
+        <w:t>，并解析各个</w:t>
+      </w:r>
+      <w:r>
+        <w:rPr>
+          <w:rFonts w:hint="eastAsia"/>
+        </w:rPr>
+        <w:t>Header</w:t>
+      </w:r>
+      <w:r>
+        <w:rPr>
+          <w:rFonts w:hint="eastAsia"/>
+        </w:rPr>
+        <w:t>到</w:t>
+      </w:r>
+      <w:r>
+        <w:rPr>
+          <w:rFonts w:hint="eastAsia"/>
+        </w:rPr>
+        <w:t>headers_in</w:t>
+      </w:r>
+      <w:r>
+        <w:rPr>
+          <w:rFonts w:hint="eastAsia"/>
+        </w:rPr>
+        <w:t>。</w:t>
+      </w:r>
+    </w:p>
+    <w:p>
+      <w:pPr>
+        <w:pStyle w:val="Heading2"/>
+        <w:rPr>
+          <w:rFonts w:hint="eastAsia"/>
+        </w:rPr>
+      </w:pPr>
+      <w:r>
+        <w:rPr>
+          <w:rFonts w:hint="eastAsia"/>
+        </w:rPr>
+        <w:t>注销读事件</w:t>
+      </w:r>
+    </w:p>
+    <w:p>
+      <w:pPr>
+        <w:pStyle w:val="BodyTextFirstIndent"/>
+        <w:ind w:firstLine="420"/>
+        <w:rPr>
+          <w:rFonts w:hint="eastAsia"/>
+        </w:rPr>
+      </w:pPr>
+      <w:r>
+        <w:rPr>
+          <w:rFonts w:hint="eastAsia"/>
+        </w:rPr>
+        <w:t>ngx_http_process_request()</w:t>
+      </w:r>
+      <w:r>
+        <w:rPr>
+          <w:rFonts w:hint="eastAsia"/>
+        </w:rPr>
+        <w:t>中将读事件从监视列表中删除。</w:t>
+      </w:r>
+      <w:r>
+        <w:rPr>
+          <w:rFonts w:hint="eastAsia"/>
+        </w:rPr>
+        <w:t>Request Body</w:t>
+      </w:r>
+      <w:r>
+        <w:rPr>
+          <w:rFonts w:hint="eastAsia"/>
+        </w:rPr>
+        <w:t>的读取和处理由阶段处理的第一阶段</w:t>
+      </w:r>
+      <w:r>
+        <w:rPr>
+          <w:rFonts w:hint="eastAsia"/>
+        </w:rPr>
+        <w:t>POST_READ</w:t>
+      </w:r>
+      <w:r>
+        <w:rPr>
+          <w:rFonts w:hint="eastAsia"/>
+        </w:rPr>
+        <w:t>处理。</w:t>
+      </w:r>
+    </w:p>
+    <w:p>
+      <w:pPr>
+        <w:pStyle w:val="Heading2"/>
+        <w:rPr>
+          <w:rFonts w:hint="eastAsia"/>
+        </w:rPr>
+      </w:pPr>
+      <w:r>
+        <w:rPr>
+          <w:rFonts w:hint="eastAsia"/>
+        </w:rPr>
+        <w:t>运行阶段处理</w:t>
+      </w:r>
+    </w:p>
+    <w:p>
+      <w:pPr>
+        <w:pStyle w:val="BodyTextFirstIndent"/>
+        <w:ind w:firstLine="420"/>
+        <w:rPr>
+          <w:rFonts w:hint="eastAsia"/>
+        </w:rPr>
+      </w:pPr>
+      <w:r>
+        <w:rPr>
+          <w:rFonts w:hint="eastAsia"/>
+        </w:rPr>
+        <w:t>ngx_http_handler()</w:t>
+      </w:r>
+      <w:r>
+        <w:rPr>
+          <w:rFonts w:hint="eastAsia"/>
+        </w:rPr>
+        <w:t>中调用</w:t>
+      </w:r>
+      <w:r>
+        <w:rPr>
+          <w:rFonts w:hint="eastAsia"/>
+        </w:rPr>
+        <w:t>ngx_http_core_run_phases()</w:t>
+      </w:r>
+      <w:r>
+        <w:rPr>
+          <w:rFonts w:hint="eastAsia"/>
+        </w:rPr>
+        <w:t>运行阶段处理回调函数。</w:t>
+      </w:r>
+    </w:p>
+    <w:p>
+      <w:pPr>
+        <w:pStyle w:val="Heading3"/>
+        <w:rPr>
+          <w:rFonts w:hint="eastAsia"/>
+        </w:rPr>
+      </w:pPr>
+      <w:r>
+        <w:rPr>
+          <w:rFonts w:hint="eastAsia"/>
+        </w:rPr>
+        <w:t>post read</w:t>
+      </w:r>
+    </w:p>
+    <w:p>
+      <w:pPr>
+        <w:pStyle w:val="BodyTextFirstIndent"/>
+        <w:ind w:firstLine="420"/>
+        <w:rPr>
+          <w:rFonts w:hint="eastAsia"/>
+        </w:rPr>
+      </w:pPr>
+      <w:r>
+        <w:rPr>
+          <w:rFonts w:hint="eastAsia"/>
+        </w:rPr>
+        <w:t>由于是</w:t>
+      </w:r>
+      <w:r>
+        <w:rPr>
+          <w:rFonts w:hint="eastAsia"/>
+        </w:rPr>
+        <w:t>GET</w:t>
+      </w:r>
+      <w:r>
+        <w:rPr>
+          <w:rFonts w:hint="eastAsia"/>
+        </w:rPr>
+        <w:t>操作，没有</w:t>
+      </w:r>
+      <w:r>
+        <w:rPr>
+          <w:rFonts w:hint="eastAsia"/>
+        </w:rPr>
+        <w:t>Request Body</w:t>
+      </w:r>
+      <w:r>
+        <w:rPr>
+          <w:rFonts w:hint="eastAsia"/>
+        </w:rPr>
+        <w:t>，所以在这个情境中这阶段无为。如果是</w:t>
+      </w:r>
+      <w:r>
+        <w:rPr>
+          <w:rFonts w:hint="eastAsia"/>
+        </w:rPr>
+        <w:t>PUT</w:t>
+      </w:r>
+      <w:r>
+        <w:rPr>
+          <w:rFonts w:hint="eastAsia"/>
+        </w:rPr>
+        <w:t>操作，则调用</w:t>
+      </w:r>
+      <w:r>
+        <w:rPr>
+          <w:rFonts w:hint="eastAsia"/>
+        </w:rPr>
+        <w:t>ngx_http_read_client_request_body()</w:t>
+      </w:r>
+    </w:p>
+    <w:p>
+      <w:pPr>
+        <w:pStyle w:val="BodyTextFirstIndent"/>
+        <w:ind w:firstLine="420"/>
+        <w:rPr>
+          <w:rFonts w:hint="eastAsia"/>
+        </w:rPr>
+      </w:pPr>
+      <w:r>
+        <w:rPr>
+          <w:rFonts w:hint="eastAsia"/>
+        </w:rPr>
+        <w:t>将</w:t>
+      </w:r>
+      <w:r>
+        <w:rPr>
+          <w:rFonts w:hint="eastAsia"/>
+        </w:rPr>
+        <w:t>Request Body</w:t>
+      </w:r>
+      <w:r>
+        <w:rPr>
+          <w:rFonts w:hint="eastAsia"/>
+        </w:rPr>
+        <w:t>读入</w:t>
+      </w:r>
+      <w:r>
+        <w:rPr>
+          <w:rFonts w:hint="eastAsia"/>
+        </w:rPr>
+        <w:t>ngx_http_request_t</w:t>
+      </w:r>
+      <w:r>
+        <w:rPr>
+          <w:rFonts w:hint="eastAsia"/>
+        </w:rPr>
+        <w:t>的</w:t>
+      </w:r>
+      <w:r>
+        <w:rPr>
+          <w:rFonts w:hint="eastAsia"/>
+        </w:rPr>
+        <w:t>request_body</w:t>
+      </w:r>
+      <w:r>
+        <w:rPr>
+          <w:rFonts w:hint="eastAsia"/>
+        </w:rPr>
+        <w:t>域，并回调</w:t>
+      </w:r>
+      <w:r>
+        <w:rPr>
+          <w:rFonts w:hint="eastAsia"/>
+        </w:rPr>
+        <w:t>post_handler</w:t>
+      </w:r>
+      <w:r>
+        <w:rPr>
+          <w:rFonts w:hint="eastAsia"/>
+        </w:rPr>
+        <w:t>。</w:t>
+      </w:r>
+    </w:p>
+    <w:p>
+      <w:pPr>
+        <w:pStyle w:val="Heading3"/>
+        <w:rPr>
+          <w:rFonts w:hint="eastAsia"/>
+        </w:rPr>
+      </w:pPr>
+      <w:r>
+        <w:rPr>
+          <w:rFonts w:hint="eastAsia"/>
+        </w:rPr>
+        <w:t>server rewrite</w:t>
+      </w:r>
+    </w:p>
+    <w:p>
+      <w:pPr>
+        <w:pStyle w:val="BodyTextFirstIndent"/>
+        <w:ind w:firstLine="420"/>
+        <w:rPr>
+          <w:rFonts w:hint="eastAsia"/>
+        </w:rPr>
+      </w:pPr>
+      <w:r>
+        <w:rPr>
+          <w:rFonts w:hint="eastAsia"/>
+        </w:rPr>
+        <w:t>无为。</w:t>
+      </w:r>
+    </w:p>
+    <w:p>
+      <w:pPr>
+        <w:pStyle w:val="Heading3"/>
+        <w:rPr>
+          <w:rFonts w:hint="eastAsia"/>
+        </w:rPr>
+      </w:pPr>
+      <w:r>
+        <w:rPr>
+          <w:rFonts w:hint="eastAsia"/>
+        </w:rPr>
+        <w:t>find config</w:t>
+      </w:r>
+    </w:p>
+    <w:p>
+      <w:pPr>
+        <w:pStyle w:val="BodyTextFirstIndent"/>
+        <w:ind w:firstLine="420"/>
+        <w:rPr>
+          <w:rFonts w:hint="eastAsia"/>
+        </w:rPr>
+      </w:pPr>
+      <w:r>
+        <w:rPr>
+          <w:rFonts w:hint="eastAsia"/>
+        </w:rPr>
+        <w:t>查找</w:t>
+      </w:r>
+      <w:r>
+        <w:rPr>
+          <w:rFonts w:hint="eastAsia"/>
+        </w:rPr>
+        <w:t>Location</w:t>
+      </w:r>
+    </w:p>
+    <w:p>
+      <w:pPr>
+        <w:pStyle w:val="Heading3"/>
+        <w:rPr>
+          <w:rFonts w:hint="eastAsia"/>
+        </w:rPr>
+      </w:pPr>
+      <w:r>
+        <w:rPr>
+          <w:rFonts w:hint="eastAsia"/>
+        </w:rPr>
+        <w:t>rewrite</w:t>
+      </w:r>
+    </w:p>
+    <w:p>
+      <w:pPr>
+        <w:pStyle w:val="BodyTextFirstIndent"/>
+        <w:ind w:firstLine="420"/>
+        <w:rPr>
+          <w:rFonts w:hint="eastAsia"/>
+        </w:rPr>
+      </w:pPr>
+      <w:r>
+        <w:rPr>
+          <w:rFonts w:hint="eastAsia"/>
+        </w:rPr>
+        <w:t>无为。</w:t>
+      </w:r>
+    </w:p>
+    <w:p>
+      <w:pPr>
+        <w:pStyle w:val="Heading3"/>
+        <w:rPr>
+          <w:rFonts w:hint="eastAsia"/>
+        </w:rPr>
+      </w:pPr>
+      <w:r>
+        <w:rPr>
+          <w:rFonts w:hint="eastAsia"/>
+        </w:rPr>
+        <w:t>post rewrite</w:t>
+      </w:r>
+    </w:p>
+    <w:p>
+      <w:pPr>
+        <w:pStyle w:val="BodyTextFirstIndent"/>
+        <w:ind w:firstLine="420"/>
+        <w:rPr>
+          <w:rFonts w:hint="eastAsia"/>
+        </w:rPr>
+      </w:pPr>
+      <w:r>
+        <w:rPr>
+          <w:rFonts w:hint="eastAsia"/>
+        </w:rPr>
+        <w:t>无为。</w:t>
+      </w:r>
+    </w:p>
+    <w:p>
+      <w:pPr>
+        <w:pStyle w:val="Heading3"/>
+        <w:rPr>
+          <w:rFonts w:hint="eastAsia"/>
+        </w:rPr>
+      </w:pPr>
+      <w:r>
+        <w:rPr>
+          <w:rFonts w:hint="eastAsia"/>
+        </w:rPr>
+        <w:t>pre access</w:t>
+      </w:r>
+    </w:p>
+    <w:p>
+      <w:pPr>
+        <w:pStyle w:val="BodyTextFirstIndent"/>
+        <w:ind w:firstLine="420"/>
+        <w:rPr>
+          <w:rFonts w:hint="eastAsia"/>
+        </w:rPr>
+      </w:pPr>
+      <w:r>
+        <w:rPr>
+          <w:rFonts w:hint="eastAsia"/>
+        </w:rPr>
+        <w:t>无为。</w:t>
+      </w:r>
+    </w:p>
+    <w:p>
+      <w:pPr>
+        <w:pStyle w:val="Heading3"/>
+        <w:rPr>
+          <w:rFonts w:hint="eastAsia"/>
+        </w:rPr>
+      </w:pPr>
+      <w:r>
+        <w:rPr>
+          <w:rFonts w:hint="eastAsia"/>
+        </w:rPr>
+        <w:t>access</w:t>
+      </w:r>
+    </w:p>
+    <w:p>
+      <w:pPr>
+        <w:pStyle w:val="BodyTextFirstIndent"/>
+        <w:ind w:firstLine="420"/>
+        <w:rPr>
+          <w:rFonts w:hint="eastAsia"/>
+        </w:rPr>
+      </w:pPr>
+      <w:r>
+        <w:rPr>
+          <w:rFonts w:hint="eastAsia"/>
+        </w:rPr>
+        <w:t>无为。</w:t>
+      </w:r>
+    </w:p>
+    <w:p>
+      <w:pPr>
+        <w:pStyle w:val="Heading3"/>
+        <w:rPr>
+          <w:rFonts w:hint="eastAsia"/>
+        </w:rPr>
+      </w:pPr>
+      <w:r>
+        <w:rPr>
+          <w:rFonts w:hint="eastAsia"/>
+        </w:rPr>
+        <w:t>post access</w:t>
+      </w:r>
+    </w:p>
+    <w:p>
+      <w:pPr>
+        <w:pStyle w:val="BodyTextFirstIndent"/>
+        <w:ind w:firstLine="420"/>
+        <w:rPr>
+          <w:rFonts w:hint="eastAsia"/>
+        </w:rPr>
+      </w:pPr>
+      <w:r>
+        <w:rPr>
+          <w:rFonts w:hint="eastAsia"/>
+        </w:rPr>
+        <w:t>无为。</w:t>
+      </w:r>
+    </w:p>
+    <w:p>
+      <w:pPr>
+        <w:pStyle w:val="Heading3"/>
+        <w:rPr>
+          <w:rFonts w:hint="eastAsia"/>
+        </w:rPr>
+      </w:pPr>
+      <w:r>
+        <w:rPr>
+          <w:rFonts w:hint="eastAsia"/>
+        </w:rPr>
+        <w:t>try files</w:t>
+      </w:r>
+    </w:p>
+    <w:p>
+      <w:pPr>
+        <w:pStyle w:val="BodyTextFirstIndent"/>
+        <w:ind w:firstLine="420"/>
+        <w:rPr>
+          <w:rFonts w:hint="eastAsia"/>
+        </w:rPr>
+      </w:pPr>
+      <w:r>
+        <w:rPr>
+          <w:rFonts w:hint="eastAsia"/>
+        </w:rPr>
+        <w:t>无为。</w:t>
+      </w:r>
+    </w:p>
+    <w:p>
+      <w:pPr>
+        <w:pStyle w:val="Heading3"/>
+        <w:rPr>
+          <w:rFonts w:hint="eastAsia"/>
+        </w:rPr>
+      </w:pPr>
+      <w:r>
+        <w:rPr>
+          <w:rFonts w:hint="eastAsia"/>
+        </w:rPr>
+        <w:t>content</w:t>
+      </w:r>
+    </w:p>
+    <w:p>
+      <w:pPr>
+        <w:pStyle w:val="BodyTextFirstIndent"/>
+        <w:ind w:firstLine="420"/>
+        <w:rPr>
+          <w:rFonts w:hint="eastAsia"/>
+        </w:rPr>
+      </w:pPr>
+      <w:r>
+        <w:rPr>
+          <w:rFonts w:hint="eastAsia"/>
+        </w:rPr>
+        <w:t>ngx_http_static_module</w:t>
+      </w:r>
+      <w:r>
+        <w:rPr>
+          <w:rFonts w:hint="eastAsia"/>
+        </w:rPr>
+        <w:t>在此阶段注册了回调函数</w:t>
+      </w:r>
+      <w:r>
+        <w:rPr>
+          <w:rFonts w:hint="eastAsia"/>
+        </w:rPr>
+        <w:t>ngx_http_static_handler()</w:t>
+      </w:r>
+      <w:r>
+        <w:rPr>
+          <w:rFonts w:hint="eastAsia"/>
+        </w:rPr>
+        <w:t>。调用</w:t>
+      </w:r>
+      <w:r>
+        <w:rPr>
+          <w:rFonts w:hint="eastAsia"/>
+        </w:rPr>
+        <w:t>ngx_http_static_handler()</w:t>
+      </w:r>
+      <w:r>
+        <w:rPr>
+          <w:rFonts w:hint="eastAsia"/>
+        </w:rPr>
+        <w:t>：</w:t>
+      </w:r>
+    </w:p>
+    <w:p>
+      <w:pPr>
+        <w:pStyle w:val="Heading4"/>
+        <w:rPr>
+          <w:rFonts w:hint="eastAsia"/>
+        </w:rPr>
+      </w:pPr>
+      <w:r>
+        <w:rPr>
+          <w:rFonts w:hint="eastAsia"/>
+        </w:rPr>
+        <w:t>path</w:t>
+      </w:r>
+    </w:p>
+    <w:p>
+      <w:pPr>
+        <w:pStyle w:val="BodyTextFirstIndent"/>
+        <w:ind w:firstLine="420"/>
+        <w:rPr>
+          <w:rFonts w:hint="eastAsia"/>
+        </w:rPr>
+      </w:pPr>
+      <w:r>
+        <w:rPr>
+          <w:rFonts w:hint="eastAsia"/>
+        </w:rPr>
+        <w:t>根据</w:t>
+      </w:r>
+      <w:r>
+        <w:rPr>
+          <w:rFonts w:hint="eastAsia"/>
+        </w:rPr>
+        <w:t>URI</w:t>
+      </w:r>
+      <w:r>
+        <w:rPr>
+          <w:rFonts w:hint="eastAsia"/>
+        </w:rPr>
+        <w:t>和</w:t>
+      </w:r>
+      <w:r>
+        <w:rPr>
+          <w:rFonts w:hint="eastAsia"/>
+        </w:rPr>
+        <w:t>Location</w:t>
+      </w:r>
+      <w:r>
+        <w:rPr>
+          <w:rFonts w:hint="eastAsia"/>
+        </w:rPr>
+        <w:t>的</w:t>
+      </w:r>
+      <w:r>
+        <w:rPr>
+          <w:rFonts w:hint="eastAsia"/>
+        </w:rPr>
+        <w:t>root</w:t>
+      </w:r>
+      <w:r>
+        <w:rPr>
+          <w:rFonts w:hint="eastAsia"/>
+        </w:rPr>
+        <w:t>，求得文件系统的</w:t>
+      </w:r>
+      <w:r>
+        <w:rPr>
+          <w:rFonts w:hint="eastAsia"/>
+        </w:rPr>
+        <w:t>path</w:t>
+      </w:r>
+      <w:r>
+        <w:rPr>
+          <w:rFonts w:hint="eastAsia"/>
+        </w:rPr>
+        <w:t>（路径）。</w:t>
+      </w:r>
+    </w:p>
+    <w:p>
+      <w:pPr>
+        <w:pStyle w:val="Heading4"/>
+        <w:rPr>
+          <w:rFonts w:hint="eastAsia"/>
+        </w:rPr>
+      </w:pPr>
+      <w:r>
+        <w:rPr>
+          <w:rFonts w:hint="eastAsia"/>
+        </w:rPr>
+        <w:t>file</w:t>
+      </w:r>
+    </w:p>
+    <w:p>
+      <w:pPr>
+        <w:pStyle w:val="BodyTextFirstIndent"/>
+        <w:ind w:firstLine="420"/>
+        <w:rPr>
+          <w:rFonts w:hint="eastAsia"/>
+        </w:rPr>
+      </w:pPr>
+      <w:r>
+        <w:rPr>
+          <w:rFonts w:hint="eastAsia"/>
+        </w:rPr>
+        <w:t>得到文件的属性，例如文件大少、最后修改时间等。并写入</w:t>
+      </w:r>
+      <w:r>
+        <w:rPr>
+          <w:rFonts w:hint="eastAsia"/>
+        </w:rPr>
+        <w:t>Request</w:t>
+      </w:r>
+      <w:r>
+        <w:rPr>
+          <w:rFonts w:hint="eastAsia"/>
+        </w:rPr>
+        <w:t>的</w:t>
+      </w:r>
+      <w:r>
+        <w:rPr>
+          <w:rFonts w:hint="eastAsia"/>
+        </w:rPr>
+        <w:t>headers_out</w:t>
+      </w:r>
+      <w:r>
+        <w:rPr>
+          <w:rFonts w:hint="eastAsia"/>
+        </w:rPr>
+        <w:t>。</w:t>
+      </w:r>
+    </w:p>
+    <w:p>
+      <w:pPr>
+        <w:pStyle w:val="Heading4"/>
+        <w:rPr>
+          <w:rFonts w:hint="eastAsia"/>
+        </w:rPr>
+      </w:pPr>
+      <w:r>
+        <w:rPr>
+          <w:rFonts w:hint="eastAsia"/>
+        </w:rPr>
+        <w:t>headers</w:t>
+      </w:r>
+    </w:p>
+    <w:p>
+      <w:pPr>
+        <w:pStyle w:val="BodyTextFirstIndent"/>
+        <w:ind w:firstLine="420"/>
+        <w:rPr>
+          <w:rFonts w:hint="eastAsia"/>
+        </w:rPr>
+      </w:pPr>
+      <w:r>
+        <w:rPr>
+          <w:rFonts w:hint="eastAsia"/>
+        </w:rPr>
+        <w:t>调用</w:t>
+      </w:r>
+      <w:r>
+        <w:rPr>
+          <w:rFonts w:hint="eastAsia"/>
+        </w:rPr>
+        <w:t>ngx_http_sender_header()</w:t>
+      </w:r>
+      <w:r>
+        <w:rPr>
+          <w:rFonts w:hint="eastAsia"/>
+        </w:rPr>
+        <w:t>，名过发送实过过滤</w:t>
+      </w:r>
+      <w:r>
+        <w:rPr>
+          <w:rFonts w:hint="eastAsia"/>
+        </w:rPr>
+        <w:t>Headers</w:t>
+      </w:r>
+      <w:r>
+        <w:rPr>
+          <w:rFonts w:hint="eastAsia"/>
+        </w:rPr>
+        <w:t>，并组成字符串并存入</w:t>
+      </w:r>
+      <w:r>
+        <w:rPr>
+          <w:rFonts w:hint="eastAsia"/>
+        </w:rPr>
+        <w:t>Request</w:t>
+      </w:r>
+      <w:r>
+        <w:rPr>
+          <w:rFonts w:hint="eastAsia"/>
+        </w:rPr>
+        <w:t>的</w:t>
+      </w:r>
+      <w:r>
+        <w:rPr>
+          <w:rFonts w:hint="eastAsia"/>
+        </w:rPr>
+        <w:t>out</w:t>
+      </w:r>
+      <w:r>
+        <w:rPr>
+          <w:rFonts w:hint="eastAsia"/>
+        </w:rPr>
+        <w:t>。</w:t>
+      </w:r>
+    </w:p>
+    <w:p>
+      <w:pPr>
+        <w:pStyle w:val="Heading4"/>
+        <w:rPr>
+          <w:rFonts w:hint="eastAsia"/>
+        </w:rPr>
+      </w:pPr>
+      <w:r>
+        <w:rPr>
+          <w:rFonts w:hint="eastAsia"/>
+        </w:rPr>
+        <w:t>body</w:t>
+      </w:r>
+    </w:p>
+    <w:p>
+      <w:pPr>
+        <w:pStyle w:val="BodyTextFirstIndent"/>
+        <w:ind w:firstLine="420"/>
+        <w:rPr>
+          <w:rFonts w:hint="eastAsia"/>
+        </w:rPr>
+      </w:pPr>
+      <w:r>
+        <w:rPr>
+          <w:rFonts w:hint="eastAsia"/>
+        </w:rPr>
+        <w:t>生成文件缓冲区</w:t>
+      </w:r>
+      <w:r>
+        <w:rPr>
+          <w:rFonts w:hint="eastAsia"/>
+        </w:rPr>
+        <w:t>ngx_buf_t</w:t>
+      </w:r>
+      <w:r>
+        <w:rPr>
+          <w:rFonts w:hint="eastAsia"/>
+        </w:rPr>
+        <w:t>，也</w:t>
+      </w:r>
+      <w:r>
+        <w:rPr>
+          <w:rFonts w:hint="eastAsia"/>
+        </w:rPr>
+        <w:t>挂入</w:t>
+      </w:r>
+      <w:r>
+        <w:rPr>
+          <w:rFonts w:hint="eastAsia"/>
+        </w:rPr>
+        <w:t>Request</w:t>
+      </w:r>
+      <w:r>
+        <w:rPr>
+          <w:rFonts w:hint="eastAsia"/>
+        </w:rPr>
+        <w:t>的</w:t>
+      </w:r>
+      <w:r>
+        <w:rPr>
+          <w:rFonts w:hint="eastAsia"/>
+        </w:rPr>
+        <w:t>out</w:t>
+      </w:r>
+      <w:r>
+        <w:rPr>
+          <w:rFonts w:hint="eastAsia"/>
+        </w:rPr>
+        <w:t>。调用</w:t>
+      </w:r>
+      <w:r>
+        <w:rPr>
+          <w:rFonts w:hint="eastAsia"/>
+        </w:rPr>
+        <w:t>ngx_http_output_filter()</w:t>
+      </w:r>
+      <w:r>
+        <w:rPr>
+          <w:rFonts w:hint="eastAsia"/>
+        </w:rPr>
+        <w:t>发送</w:t>
+      </w:r>
+      <w:r>
+        <w:rPr>
+          <w:rFonts w:hint="eastAsia"/>
+        </w:rPr>
+        <w:t>Response</w:t>
+      </w:r>
+      <w:r>
+        <w:rPr>
+          <w:rFonts w:hint="eastAsia"/>
+        </w:rPr>
+        <w:t>。</w:t>
+      </w:r>
+    </w:p>
+    <w:p>
+      <w:pPr>
+        <w:pStyle w:val="Heading3"/>
+        <w:rPr>
+          <w:rFonts w:hint="eastAsia"/>
+        </w:rPr>
+      </w:pPr>
+      <w:r>
+        <w:rPr>
+          <w:rFonts w:hint="eastAsia"/>
+        </w:rPr>
+        <w:t>log phase</w:t>
+      </w:r>
+    </w:p>
+    <w:p>
+      <w:pPr>
+        <w:pStyle w:val="BodyTextFirstIndent"/>
+        <w:ind w:firstLine="420"/>
+        <w:rPr>
+          <w:rFonts w:hint="eastAsia"/>
+        </w:rPr>
+      </w:pPr>
+      <w:r>
+        <w:rPr>
+          <w:rFonts w:hint="eastAsia"/>
+        </w:rPr>
+        <w:t>略</w:t>
+      </w:r>
+    </w:p>
+    <w:p>
+      <w:pPr>
+        <w:pStyle w:val="Heading1"/>
+      </w:pPr>
+      <w:r>
         <w:rPr>
           <w:rFonts w:hint="eastAsia"/>
         </w:rPr>
@@ -1364,6 +4550,119 @@
     </w:lvl>
   </w:abstractNum>
   <w:abstractNum w:abstractNumId="6">
+    <w:nsid w:val="57E23A7B"/>
+    <w:multiLevelType w:val="hybridMultilevel"/>
+    <w:tmpl w:val="631E055E"/>
+    <w:lvl w:ilvl="0" w:tplc="04090001">
+      <w:start w:val="1"/>
+      <w:numFmt w:val="bullet"/>
+      <w:lvlText w:val=""/>
+      <w:lvlJc w:val="left"/>
+      <w:pPr>
+        <w:ind w:left="1140" w:hanging="360"/>
+      </w:pPr>
+      <w:rPr>
+        <w:rFonts w:ascii="Symbol" w:hAnsi="Symbol" w:hint="default"/>
+      </w:rPr>
+    </w:lvl>
+    <w:lvl w:ilvl="1" w:tplc="04090003" w:tentative="1">
+      <w:start w:val="1"/>
+      <w:numFmt w:val="bullet"/>
+      <w:lvlText w:val="o"/>
+      <w:lvlJc w:val="left"/>
+      <w:pPr>
+        <w:ind w:left="1860" w:hanging="360"/>
+      </w:pPr>
+      <w:rPr>
+        <w:rFonts w:ascii="Courier New" w:hAnsi="Courier New" w:cs="Courier New" w:hint="default"/>
+      </w:rPr>
+    </w:lvl>
+    <w:lvl w:ilvl="2" w:tplc="04090005" w:tentative="1">
+      <w:start w:val="1"/>
+      <w:numFmt w:val="bullet"/>
+      <w:lvlText w:val=""/>
+      <w:lvlJc w:val="left"/>
+      <w:pPr>
+        <w:ind w:left="2580" w:hanging="360"/>
+      </w:pPr>
+      <w:rPr>
+        <w:rFonts w:ascii="Wingdings" w:hAnsi="Wingdings" w:hint="default"/>
+      </w:rPr>
+    </w:lvl>
+    <w:lvl w:ilvl="3" w:tplc="04090001" w:tentative="1">
+      <w:start w:val="1"/>
+      <w:numFmt w:val="bullet"/>
+      <w:lvlText w:val=""/>
+      <w:lvlJc w:val="left"/>
+      <w:pPr>
+        <w:ind w:left="3300" w:hanging="360"/>
+      </w:pPr>
+      <w:rPr>
+        <w:rFonts w:ascii="Symbol" w:hAnsi="Symbol" w:hint="default"/>
+      </w:rPr>
+    </w:lvl>
+    <w:lvl w:ilvl="4" w:tplc="04090003" w:tentative="1">
+      <w:start w:val="1"/>
+      <w:numFmt w:val="bullet"/>
+      <w:lvlText w:val="o"/>
+      <w:lvlJc w:val="left"/>
+      <w:pPr>
+        <w:ind w:left="4020" w:hanging="360"/>
+      </w:pPr>
+      <w:rPr>
+        <w:rFonts w:ascii="Courier New" w:hAnsi="Courier New" w:cs="Courier New" w:hint="default"/>
+      </w:rPr>
+    </w:lvl>
+    <w:lvl w:ilvl="5" w:tplc="04090005" w:tentative="1">
+      <w:start w:val="1"/>
+      <w:numFmt w:val="bullet"/>
+      <w:lvlText w:val=""/>
+      <w:lvlJc w:val="left"/>
+      <w:pPr>
+        <w:ind w:left="4740" w:hanging="360"/>
+      </w:pPr>
+      <w:rPr>
+        <w:rFonts w:ascii="Wingdings" w:hAnsi="Wingdings" w:hint="default"/>
+      </w:rPr>
+    </w:lvl>
+    <w:lvl w:ilvl="6" w:tplc="04090001" w:tentative="1">
+      <w:start w:val="1"/>
+      <w:numFmt w:val="bullet"/>
+      <w:lvlText w:val=""/>
+      <w:lvlJc w:val="left"/>
+      <w:pPr>
+        <w:ind w:left="5460" w:hanging="360"/>
+      </w:pPr>
+      <w:rPr>
+        <w:rFonts w:ascii="Symbol" w:hAnsi="Symbol" w:hint="default"/>
+      </w:rPr>
+    </w:lvl>
+    <w:lvl w:ilvl="7" w:tplc="04090003" w:tentative="1">
+      <w:start w:val="1"/>
+      <w:numFmt w:val="bullet"/>
+      <w:lvlText w:val="o"/>
+      <w:lvlJc w:val="left"/>
+      <w:pPr>
+        <w:ind w:left="6180" w:hanging="360"/>
+      </w:pPr>
+      <w:rPr>
+        <w:rFonts w:ascii="Courier New" w:hAnsi="Courier New" w:cs="Courier New" w:hint="default"/>
+      </w:rPr>
+    </w:lvl>
+    <w:lvl w:ilvl="8" w:tplc="04090005" w:tentative="1">
+      <w:start w:val="1"/>
+      <w:numFmt w:val="bullet"/>
+      <w:lvlText w:val=""/>
+      <w:lvlJc w:val="left"/>
+      <w:pPr>
+        <w:ind w:left="6900" w:hanging="360"/>
+      </w:pPr>
+      <w:rPr>
+        <w:rFonts w:ascii="Wingdings" w:hAnsi="Wingdings" w:hint="default"/>
+      </w:rPr>
+    </w:lvl>
+  </w:abstractNum>
+  <w:abstractNum w:abstractNumId="7">
     <w:nsid w:val="71AE5FBE"/>
     <w:multiLevelType w:val="multilevel"/>
     <w:tmpl w:val="EA1CFC3E"/>
@@ -1519,7 +4818,7 @@
       </w:rPr>
     </w:lvl>
   </w:abstractNum>
-  <w:abstractNum w:abstractNumId="7">
+  <w:abstractNum w:abstractNumId="8">
     <w:nsid w:val="7ABA7BB7"/>
     <w:multiLevelType w:val="hybridMultilevel"/>
     <w:tmpl w:val="017AE8D6"/>
@@ -1633,13 +4932,13 @@
     </w:lvl>
   </w:abstractNum>
   <w:num w:numId="1">
-    <w:abstractNumId w:val="6"/>
+    <w:abstractNumId w:val="7"/>
   </w:num>
   <w:num w:numId="2">
     <w:abstractNumId w:val="4"/>
   </w:num>
   <w:num w:numId="3">
-    <w:abstractNumId w:val="7"/>
+    <w:abstractNumId w:val="8"/>
   </w:num>
   <w:num w:numId="4">
     <w:abstractNumId w:val="0"/>
@@ -1655,6 +4954,9 @@
   </w:num>
   <w:num w:numId="8">
     <w:abstractNumId w:val="1"/>
+  </w:num>
+  <w:num w:numId="9">
+    <w:abstractNumId w:val="6"/>
   </w:num>
   <w:numIdMacAtCleanup w:val="7"/>
 </w:numbering>

</xml_diff>